<commit_message>
Minuta de Relevamiento V2.0
Sistema de turnos para confesiones primera version de la minuta
</commit_message>
<xml_diff>
--- a/practico_08/Minuta.docx
+++ b/practico_08/Minuta.docx
@@ -1,11 +1,10 @@
 
 <file path=word/document.xml><?xml version="1.0" encoding="utf-8"?>
-<w:document xmlns:o="urn:schemas-microsoft-com:office:office" xmlns:r="http://schemas.openxmlformats.org/officeDocument/2006/relationships" xmlns:v="urn:schemas-microsoft-com:vml" xmlns:w="http://schemas.openxmlformats.org/wordprocessingml/2006/main" xmlns:w10="urn:schemas-microsoft-com:office:word" xmlns:wp="http://schemas.openxmlformats.org/drawingml/2006/wordprocessingDrawing" xmlns:wps="http://schemas.microsoft.com/office/word/2010/wordprocessingShape" xmlns:wpg="http://schemas.microsoft.com/office/word/2010/wordprocessingGroup" xmlns:mc="http://schemas.openxmlformats.org/markup-compatibility/2006" xmlns:wp14="http://schemas.microsoft.com/office/word/2010/wordprocessingDrawing" xmlns:w14="http://schemas.microsoft.com/office/word/2010/wordml" mc:Ignorable="w14 wp14">
+<w:document xmlns:wpc="http://schemas.microsoft.com/office/word/2010/wordprocessingCanvas" xmlns:cx="http://schemas.microsoft.com/office/drawing/2014/chartex" xmlns:cx1="http://schemas.microsoft.com/office/drawing/2015/9/8/chartex" xmlns:cx2="http://schemas.microsoft.com/office/drawing/2015/10/21/chartex" xmlns:cx3="http://schemas.microsoft.com/office/drawing/2016/5/9/chartex" xmlns:cx4="http://schemas.microsoft.com/office/drawing/2016/5/10/chartex" xmlns:cx5="http://schemas.microsoft.com/office/drawing/2016/5/11/chartex" xmlns:cx6="http://schemas.microsoft.com/office/drawing/2016/5/12/chartex" xmlns:cx7="http://schemas.microsoft.com/office/drawing/2016/5/13/chartex" xmlns:cx8="http://schemas.microsoft.com/office/drawing/2016/5/14/chartex" xmlns:mc="http://schemas.openxmlformats.org/markup-compatibility/2006" xmlns:aink="http://schemas.microsoft.com/office/drawing/2016/ink" xmlns:am3d="http://schemas.microsoft.com/office/drawing/2017/model3d" xmlns:o="urn:schemas-microsoft-com:office:office" xmlns:r="http://schemas.openxmlformats.org/officeDocument/2006/relationships" xmlns:m="http://schemas.openxmlformats.org/officeDocument/2006/math" xmlns:v="urn:schemas-microsoft-com:vml" xmlns:wp14="http://schemas.microsoft.com/office/word/2010/wordprocessingDrawing" xmlns:wp="http://schemas.openxmlformats.org/drawingml/2006/wordprocessingDrawing" xmlns:w10="urn:schemas-microsoft-com:office:word" xmlns:w="http://schemas.openxmlformats.org/wordprocessingml/2006/main" xmlns:w14="http://schemas.microsoft.com/office/word/2010/wordml" xmlns:w15="http://schemas.microsoft.com/office/word/2012/wordml" xmlns:w16cid="http://schemas.microsoft.com/office/word/2016/wordml/cid" xmlns:w16se="http://schemas.microsoft.com/office/word/2015/wordml/symex" xmlns:wpg="http://schemas.microsoft.com/office/word/2010/wordprocessingGroup" xmlns:wpi="http://schemas.microsoft.com/office/word/2010/wordprocessingInk" xmlns:wne="http://schemas.microsoft.com/office/word/2006/wordml" xmlns:wps="http://schemas.microsoft.com/office/word/2010/wordprocessingShape" mc:Ignorable="w14 w15 w16se w16cid wp14">
   <w:body>
     <w:p>
       <w:pPr>
-        <w:pStyle w:val="Heading1"/>
-        <w:spacing w:before="240" w:after="0"/>
+        <w:pStyle w:val="Ttulo1"/>
         <w:jc w:val="center"/>
         <w:rPr>
           <w:lang w:val="es-AR"/>
@@ -20,368 +19,508 @@
     </w:p>
     <w:p>
       <w:pPr>
-        <w:pStyle w:val="Normal"/>
-        <w:rPr>
-          <w:lang w:val="es-AR"/>
-        </w:rPr>
-      </w:pPr>
-      <w:r>
-        <w:rPr>
-          <w:lang w:val="es-AR"/>
-        </w:rPr>
-      </w:r>
-    </w:p>
-    <w:p>
-      <w:pPr>
-        <w:pStyle w:val="Normal"/>
-        <w:rPr>
-          <w:lang w:val="es-AR"/>
-        </w:rPr>
-      </w:pPr>
-      <w:bookmarkStart w:id="0" w:name="__DdeLink__35_947170908"/>
-      <w:r>
-        <w:rPr>
-          <w:lang w:val="es-AR"/>
-        </w:rPr>
-        <w:t>Uno de los principales problemas que se enfrenta un grupo de personas que quieren jugar un partido de futbol es como armar los equipos de forma que estos sean parejos. Este problema se agrava si es que no todos se conocen entre sí. El objetivo de esta minuta es redactar como funcionaria una aplicación que solucionaría este inconveniente y a su vez proveería muchas facilidades y herramientas para analizar el desempeño personal en los partidos de futbol 5.</w:t>
-      </w:r>
-    </w:p>
-    <w:p>
-      <w:pPr>
-        <w:pStyle w:val="Normal"/>
-        <w:rPr>
-          <w:lang w:val="es-AR"/>
-        </w:rPr>
-      </w:pPr>
-      <w:r>
-        <w:rPr>
-          <w:lang w:val="es-AR"/>
-        </w:rPr>
-        <w:t>Cuando una persona desea armar los equipos de futbol para un partido ingresa a la aplicación con su usuario, crea un “Partido” y agrega los jugadores, ya sea de los jugadores que ya tenga previamente cargados o bien inicializa nuevos jugadores. Se pueden ingresar otros datos del partido como dirección y tipo de cancha y modificar datos que el partido tiene por defecto como duración.</w:t>
-      </w:r>
-    </w:p>
-    <w:p>
-      <w:pPr>
-        <w:pStyle w:val="Normal"/>
-        <w:rPr>
-          <w:lang w:val="es-AR"/>
-        </w:rPr>
-      </w:pPr>
-      <w:r>
-        <w:rPr>
-          <w:lang w:val="es-AR"/>
-        </w:rPr>
-        <w:t>La aplicación arma los equipos con los jugadores y las posiciones, sin embargo,</w:t>
-      </w:r>
-      <w:bookmarkStart w:id="1" w:name="_GoBack"/>
-      <w:bookmarkEnd w:id="1"/>
-      <w:r>
-        <w:rPr>
-          <w:lang w:val="es-AR"/>
-        </w:rPr>
-        <w:t xml:space="preserve"> el usuario puede modificar la conformación de los equipo realizada por la aplicación, tanto las posiciones dentro de cada equipo como los jugadores que hay en cada equipo.</w:t>
-      </w:r>
-    </w:p>
-    <w:p>
-      <w:pPr>
-        <w:pStyle w:val="Normal"/>
-        <w:rPr>
-          <w:lang w:val="es-AR"/>
-        </w:rPr>
-      </w:pPr>
-      <w:r>
-        <w:rPr>
-          <w:lang w:val="es-AR"/>
-        </w:rPr>
-        <w:t xml:space="preserve">Cada jugador tiene su nombre y cuatro puntajes relacionados a las posiciones clásicas (arquero, defensor, mediocampista y delantero) el puntaje está asociada al desempeño de dicho jugador en la posición y lo determina cada usuario en su aplicación. Cabe destacar que dicho jugador puede estar relacionado con un usuario de la aplicación como no, y que el puntaje que usuario le asigna a cada jugador es independiente del usuario si es que dicho jugador estuviese relacionado a él. </w:t>
-      </w:r>
-    </w:p>
-    <w:p>
-      <w:pPr>
-        <w:pStyle w:val="Normal"/>
-        <w:rPr>
-          <w:lang w:val="es-AR"/>
-        </w:rPr>
-      </w:pPr>
-      <w:r>
-        <w:rPr>
-          <w:lang w:val="es-AR"/>
-        </w:rPr>
-        <w:t>Cuando finaliza el partido el usuario ingresa el resultado del partido. La aplicación registra el resultado. La aplicación se encarga de llevar un registro de los partidos jugados y elaborar estadísticas del desempeño del usuario, tales como en qué posición jugo mejor, cantidad de partidos ganados y perdidos por cancha y tipo de cancha. como le fue con determinando jugador, etc.</w:t>
-      </w:r>
-    </w:p>
-    <w:p>
-      <w:pPr>
-        <w:pStyle w:val="Normal"/>
-        <w:rPr>
-          <w:lang w:val="es-AR"/>
-        </w:rPr>
-      </w:pPr>
-      <w:bookmarkStart w:id="2" w:name="__DdeLink__35_947170908"/>
-      <w:r>
-        <w:rPr>
-          <w:lang w:val="es-AR"/>
-        </w:rPr>
-        <w:t>A su vez la aplicación transmite a los jugadores de dicho partido que estaban relacionados con un usuario de la aplicación también los resultados del partido para que estos tengan disponibles las estadísticas del partido</w:t>
-      </w:r>
-      <w:bookmarkEnd w:id="2"/>
-    </w:p>
-    <w:p>
-      <w:pPr>
-        <w:pStyle w:val="Normal"/>
-        <w:rPr>
-          <w:color w:val="0066B3"/>
-          <w:lang w:val="es-AR"/>
-        </w:rPr>
-      </w:pPr>
-      <w:r>
-        <w:rPr>
-          <w:color w:val="0066B3"/>
-          <w:lang w:val="es-AR"/>
-        </w:rPr>
-        <w:t>Version del chino:</w:t>
-      </w:r>
-    </w:p>
-    <w:p>
-      <w:pPr>
-        <w:pStyle w:val="Normal"/>
-        <w:rPr/>
-      </w:pPr>
-      <w:r>
-        <w:rPr>
-          <w:lang w:val="es-AR"/>
-        </w:rPr>
-        <w:t xml:space="preserve">Uno de los principales problemas que se enfrenta un grupo de personas que quieren jugar un partido de futbol es </w:t>
-      </w:r>
-      <w:r>
-        <w:rPr>
-          <w:color w:val="ED1C24"/>
-          <w:lang w:val="es-AR"/>
-        </w:rPr>
-        <w:t>ponerser de acuerdo en un una fecha, hora y lugar; (aca tambien se puede agregar lo de que haya jugadores para cada posicion y que ellos puedan elegir su preferencia)</w:t>
-      </w:r>
-      <w:r>
-        <w:rPr>
-          <w:lang w:val="es-AR"/>
-        </w:rPr>
-        <w:t>. Este problema se agrava si es que no todos se conocen entre sí. El objetivo de esta minuta es redactar como funcionaria una aplicación que solucionaría este inconveniente y a su vez proveería muchas facilidades y herramientas para analizar el desempeño personal en los partidos de futbol 5.</w:t>
-      </w:r>
-    </w:p>
-    <w:p>
-      <w:pPr>
-        <w:pStyle w:val="Normal"/>
-        <w:rPr/>
-      </w:pPr>
-      <w:r>
-        <w:rPr>
-          <w:lang w:val="es-AR"/>
-        </w:rPr>
-        <w:t xml:space="preserve">Cuando una persona desea armar los equipos de futbol para un partido ingresa a la aplicación con su usuario, crea un “Partido” y agrega los jugadores, ya sea de los jugadores que ya tenga previamente cargados o </w:t>
-      </w:r>
-      <w:r>
-        <w:rPr>
-          <w:color w:val="ED1C24"/>
-          <w:lang w:val="es-AR"/>
-        </w:rPr>
-        <w:t>(</w:t>
-      </w:r>
-      <w:r>
-        <w:rPr>
-          <w:lang w:val="es-AR"/>
-        </w:rPr>
-        <w:t>bien inicializa nuevos jugadores</w:t>
-      </w:r>
-      <w:r>
-        <w:rPr>
-          <w:color w:val="ED1C24"/>
-          <w:lang w:val="es-AR"/>
-        </w:rPr>
-        <w:t>)(poco claro lo de inicializar jugadores)</w:t>
-      </w:r>
-      <w:r>
-        <w:rPr>
-          <w:lang w:val="es-AR"/>
-        </w:rPr>
-        <w:t>. Se pueden ingresar otros datos del partido como dirección y tipo de cancha y modificar datos que el partido tiene por defecto como duración.</w:t>
-      </w:r>
-      <w:r>
-        <w:rPr>
-          <w:color w:val="ED1C24"/>
-          <w:lang w:val="es-AR"/>
-        </w:rPr>
-        <w:t>(con la vision del chino que el problema principal es otro yo diria: puede poner cancha, fecha hora tentativa o bien marcar franjas horarias en las que puede jugar (esto esta mas tirando a un calendario compartido(habria que ver si ya podemos utilizar uno que ya exista o que se sincronice con alguna app como google calendar o similar)))</w:t>
-      </w:r>
-    </w:p>
-    <w:p>
-      <w:pPr>
-        <w:pStyle w:val="Normal"/>
-        <w:rPr/>
-      </w:pPr>
-      <w:r>
-        <w:rPr>
-          <w:color w:val="ED1C24"/>
-          <w:lang w:val="es-AR"/>
-        </w:rPr>
-        <w:t>S</w:t>
-      </w:r>
-      <w:r>
-        <w:rPr>
-          <w:color w:val="ED1C24"/>
-          <w:lang w:val="es-AR"/>
-        </w:rPr>
-        <w:t xml:space="preserve">eria algo muy copado si podemos llegar a mostar un mapa con todas las canchas y algunas especificaciones de la misma: horarios, precio, tipo de cancha(cesped, sintetica, cantidad de jugadores, techada,etc) </w:t>
-      </w:r>
-    </w:p>
-    <w:p>
-      <w:pPr>
-        <w:pStyle w:val="Normal"/>
-        <w:rPr/>
-      </w:pPr>
-      <w:r>
-        <w:rPr>
-          <w:lang w:val="es-AR"/>
-        </w:rPr>
-        <w:t>La aplicación arma los equipos con los jugadores y las posiciones, sin embargo,</w:t>
-      </w:r>
-      <w:bookmarkStart w:id="3" w:name="_GoBack1"/>
-      <w:bookmarkEnd w:id="3"/>
-      <w:r>
-        <w:rPr>
-          <w:lang w:val="es-AR"/>
-        </w:rPr>
-        <w:t xml:space="preserve"> el usuario puede modificar la conformación de los equipo realizada por la aplicación, tanto las posiciones dentro de cada equipo como los jugadores que hay en cada equipo.</w:t>
-      </w:r>
-    </w:p>
-    <w:p>
-      <w:pPr>
-        <w:pStyle w:val="Normal"/>
-        <w:rPr/>
-      </w:pPr>
-      <w:r>
-        <w:rPr>
-          <w:color w:val="ED1C24"/>
-          <w:lang w:val="es-AR"/>
-        </w:rPr>
-        <w:t>(</w:t>
-      </w:r>
-      <w:r>
-        <w:rPr>
-          <w:color w:val="000000"/>
-          <w:lang w:val="es-AR"/>
-        </w:rPr>
-        <w:t>Cada jugador tiene su nombre y cuatro puntajes relacionados a las posiciones clásicas (arquero, defensor, mediocampista y delantero) el puntaje está asociada al desempeño de dicho jugador en la posición y lo determina cada usuario en su aplicación</w:t>
-      </w:r>
-      <w:r>
-        <w:rPr>
-          <w:color w:val="ED1C24"/>
-          <w:lang w:val="es-AR"/>
-        </w:rPr>
-        <w:t>)(ponele, yo no hiria por sistema de puntacion de una)</w:t>
-      </w:r>
-      <w:r>
-        <w:rPr>
-          <w:color w:val="000000"/>
-          <w:lang w:val="es-AR"/>
-        </w:rPr>
-        <w:t>.</w:t>
-      </w:r>
-      <w:r>
-        <w:rPr>
-          <w:lang w:val="es-AR"/>
-        </w:rPr>
-        <w:t xml:space="preserve"> Cabe destacar que dicho jugador puede estar relacionado con un usuario de la aplicación como no, y que el puntaje que usuario le asigna a cada jugador es independiente del usuario si es que dicho jugador estuviese relacionado a él. </w:t>
-      </w:r>
-    </w:p>
-    <w:p>
-      <w:pPr>
-        <w:pStyle w:val="Normal"/>
-        <w:rPr/>
-      </w:pPr>
-      <w:r>
-        <w:rPr>
-          <w:lang w:val="es-AR"/>
-        </w:rPr>
-        <w:t xml:space="preserve">Cuando finaliza el partido el usuario ingresa el resultado del partido. La aplicación registra el resultado. La aplicación se encarga de llevar un registro de los partidos jugados y elaborar estadísticas del desempeño del usuario, tales como en qué posición jugo mejor, cantidad de partidos ganados y perdidos por cancha y tipo de cancha. como le fue con determinando jugador, etc. </w:t>
-      </w:r>
-      <w:r>
-        <w:rPr>
-          <w:color w:val="ED1C24"/>
-          <w:lang w:val="es-AR"/>
-        </w:rPr>
-        <w:t>(bueanar idea, solo sirve si la gente sube datos, a la mayoria de la va dar paja (o subir datos fake, corte juan metio 300 goles))</w:t>
-      </w:r>
-    </w:p>
-    <w:p>
-      <w:pPr>
-        <w:pStyle w:val="Normal"/>
-        <w:rPr>
-          <w:color w:val="000000"/>
-          <w:lang w:val="es-AR"/>
-        </w:rPr>
-      </w:pPr>
-      <w:r>
-        <w:rPr>
-          <w:color w:val="000000"/>
-          <w:lang w:val="es-AR"/>
-        </w:rPr>
-        <w:t>A su vez la aplicación transmite a los jugadores de dicho partido que estaban relacionados con un usuario de la aplicación también los resultados del partido para que estos tengan disponibles las estadísticas del partido</w:t>
-      </w:r>
-    </w:p>
-    <w:p>
-      <w:pPr>
-        <w:pStyle w:val="Normal"/>
-        <w:widowControl/>
-        <w:bidi w:val="0"/>
-        <w:spacing w:lineRule="auto" w:line="259" w:before="0" w:after="160"/>
-        <w:jc w:val="left"/>
-        <w:rPr/>
-      </w:pPr>
-      <w:r>
-        <w:rPr>
-          <w:lang w:val="es-AR"/>
-        </w:rPr>
-        <w:t xml:space="preserve"> </w:t>
-      </w:r>
+        <w:rPr>
+          <w:lang w:val="es-AR"/>
+        </w:rPr>
+      </w:pPr>
+    </w:p>
+    <w:p>
+      <w:pPr>
+        <w:rPr>
+          <w:sz w:val="20"/>
+          <w:szCs w:val="20"/>
+          <w:lang w:val="es-AR"/>
+        </w:rPr>
+      </w:pPr>
+      <w:r>
+        <w:rPr>
+          <w:sz w:val="20"/>
+          <w:szCs w:val="20"/>
+          <w:lang w:val="es-AR"/>
+        </w:rPr>
+        <w:t>Se nos solicitó hacer una aplicación web que permite agendar turnos para confesiones de sacerdotes de la Iglesia Católica. El objetivo es evitar la congestión en la espera para confesarse, también otra de las cosas que se buscan es que la aplicación notifique a aquel se desea confesar para recordar el turno. También se espera de la aplicación que se puedan dar de baja turnos tanto por el sacerdote como por los que se desean confesar.</w:t>
+      </w:r>
+    </w:p>
+    <w:p>
+      <w:pPr>
+        <w:rPr>
+          <w:sz w:val="20"/>
+          <w:szCs w:val="20"/>
+          <w:lang w:val="es-AR"/>
+        </w:rPr>
+      </w:pPr>
+      <w:r>
+        <w:rPr>
+          <w:sz w:val="20"/>
+          <w:szCs w:val="20"/>
+          <w:lang w:val="es-AR"/>
+        </w:rPr>
+        <w:t xml:space="preserve">Los </w:t>
+      </w:r>
+      <w:r>
+        <w:rPr>
+          <w:sz w:val="20"/>
+          <w:szCs w:val="20"/>
+          <w:lang w:val="es-AR"/>
+        </w:rPr>
+        <w:t>sacerdotes</w:t>
+      </w:r>
+      <w:r>
+        <w:rPr>
+          <w:sz w:val="20"/>
+          <w:szCs w:val="20"/>
+          <w:lang w:val="es-AR"/>
+        </w:rPr>
+        <w:t xml:space="preserve"> confiesan personas </w:t>
+      </w:r>
+      <w:r>
+        <w:rPr>
+          <w:sz w:val="20"/>
+          <w:szCs w:val="20"/>
+          <w:lang w:val="es-AR"/>
+        </w:rPr>
+        <w:t xml:space="preserve">(estas personas las llamaremos </w:t>
+      </w:r>
+      <w:r>
+        <w:rPr>
+          <w:sz w:val="20"/>
+          <w:szCs w:val="20"/>
+          <w:lang w:val="es-AR"/>
+        </w:rPr>
+        <w:t>penitentes) en</w:t>
+      </w:r>
+      <w:r>
+        <w:rPr>
+          <w:sz w:val="20"/>
+          <w:szCs w:val="20"/>
+          <w:lang w:val="es-AR"/>
+        </w:rPr>
+        <w:t xml:space="preserve"> lugares que llamaremos centros</w:t>
+      </w:r>
+      <w:r>
+        <w:rPr>
+          <w:sz w:val="20"/>
+          <w:szCs w:val="20"/>
+          <w:lang w:val="es-AR"/>
+        </w:rPr>
+        <w:t xml:space="preserve">. Un sacerdote puede confesar en </w:t>
+      </w:r>
+      <w:r>
+        <w:rPr>
+          <w:sz w:val="20"/>
+          <w:szCs w:val="20"/>
+          <w:lang w:val="es-AR"/>
+        </w:rPr>
+        <w:t>más</w:t>
+      </w:r>
+      <w:r>
+        <w:rPr>
+          <w:sz w:val="20"/>
+          <w:szCs w:val="20"/>
+          <w:lang w:val="es-AR"/>
+        </w:rPr>
+        <w:t xml:space="preserve"> de un centro. Los sacerdotes tienen días y horarios en la semana en los cuales se encuentran en los centros a la espera de que vengan personas a confesarse con ellos. A medida que llegan los van confesando. Las confesiones duran entre 5 y 15 minutos cada una. El sacerdote solo confiesa una persona por vez.</w:t>
+      </w:r>
+    </w:p>
+    <w:p>
+      <w:pPr>
+        <w:rPr>
+          <w:sz w:val="20"/>
+          <w:szCs w:val="20"/>
+          <w:lang w:val="es-AR"/>
+        </w:rPr>
+      </w:pPr>
+      <w:r>
+        <w:rPr>
+          <w:sz w:val="20"/>
+          <w:szCs w:val="20"/>
+          <w:lang w:val="es-AR"/>
+        </w:rPr>
+        <w:t xml:space="preserve">Cuando una </w:t>
+      </w:r>
+      <w:r>
+        <w:rPr>
+          <w:sz w:val="20"/>
+          <w:szCs w:val="20"/>
+          <w:lang w:val="es-AR"/>
+        </w:rPr>
+        <w:t xml:space="preserve">penitente </w:t>
+      </w:r>
+      <w:r>
+        <w:rPr>
+          <w:sz w:val="20"/>
+          <w:szCs w:val="20"/>
+          <w:lang w:val="es-AR"/>
+        </w:rPr>
+        <w:t xml:space="preserve">se quiere confesar puede buscar en la página web el centro que desee, porque le queda cerca o de </w:t>
+      </w:r>
+      <w:r>
+        <w:rPr>
+          <w:sz w:val="20"/>
+          <w:szCs w:val="20"/>
+          <w:lang w:val="es-AR"/>
+        </w:rPr>
+        <w:t>paso,</w:t>
+      </w:r>
+      <w:r>
+        <w:rPr>
+          <w:sz w:val="20"/>
+          <w:szCs w:val="20"/>
+          <w:lang w:val="es-AR"/>
+        </w:rPr>
+        <w:t xml:space="preserve"> por ejemplo, y elije el sacerdote que prefiera para confesarse en dicho centro. Una vez elegido un sacerdote se le mostrara una lista de turnos disponibles</w:t>
+      </w:r>
+      <w:r>
+        <w:rPr>
+          <w:sz w:val="20"/>
+          <w:szCs w:val="20"/>
+          <w:lang w:val="es-AR"/>
+        </w:rPr>
+        <w:t xml:space="preserve"> en dio centro</w:t>
+      </w:r>
+      <w:r>
+        <w:rPr>
+          <w:sz w:val="20"/>
+          <w:szCs w:val="20"/>
+          <w:lang w:val="es-AR"/>
+        </w:rPr>
+        <w:t xml:space="preserve"> en la semana, el usuario selecciona el turno que le parezca conveniente</w:t>
+      </w:r>
+      <w:r>
+        <w:rPr>
+          <w:sz w:val="20"/>
+          <w:szCs w:val="20"/>
+          <w:lang w:val="es-AR"/>
+        </w:rPr>
+        <w:t>, completa los datos y confirma</w:t>
+      </w:r>
+      <w:r>
+        <w:rPr>
+          <w:sz w:val="20"/>
+          <w:szCs w:val="20"/>
+          <w:lang w:val="es-AR"/>
+        </w:rPr>
+        <w:t xml:space="preserve"> y confirma el turno.</w:t>
+      </w:r>
+    </w:p>
+    <w:p>
+      <w:pPr>
+        <w:rPr>
+          <w:sz w:val="20"/>
+          <w:szCs w:val="20"/>
+          <w:lang w:val="es-AR"/>
+        </w:rPr>
+      </w:pPr>
+      <w:r>
+        <w:rPr>
+          <w:sz w:val="20"/>
+          <w:szCs w:val="20"/>
+          <w:lang w:val="es-AR"/>
+        </w:rPr>
+        <w:t>En el caso de que un</w:t>
+      </w:r>
+      <w:r>
+        <w:rPr>
+          <w:sz w:val="20"/>
+          <w:szCs w:val="20"/>
+          <w:lang w:val="es-AR"/>
+        </w:rPr>
+        <w:t xml:space="preserve"> penitente</w:t>
+      </w:r>
+      <w:r>
+        <w:rPr>
+          <w:sz w:val="20"/>
+          <w:szCs w:val="20"/>
+          <w:lang w:val="es-AR"/>
+        </w:rPr>
+        <w:t xml:space="preserve"> desee confesarse con un sacerdote en particular puede ingresar a la pagina web y </w:t>
+      </w:r>
+      <w:r>
+        <w:rPr>
+          <w:sz w:val="20"/>
+          <w:szCs w:val="20"/>
+          <w:lang w:val="es-AR"/>
+        </w:rPr>
+        <w:t xml:space="preserve">buscar por sacerdote, una vez seleccionado el sacerdote aparecerán los turnos disponibles para todos los centros en los que dicho sacerdote atienda en la semana. El penitente elije el </w:t>
+      </w:r>
+      <w:r>
+        <w:rPr>
+          <w:sz w:val="20"/>
+          <w:szCs w:val="20"/>
+          <w:lang w:val="es-AR"/>
+        </w:rPr>
+        <w:t>turno, completa</w:t>
+      </w:r>
+      <w:r>
+        <w:rPr>
+          <w:sz w:val="20"/>
+          <w:szCs w:val="20"/>
+          <w:lang w:val="es-AR"/>
+        </w:rPr>
+        <w:t xml:space="preserve"> los datos y confirma.</w:t>
+      </w:r>
+    </w:p>
+    <w:p>
+      <w:pPr>
+        <w:rPr>
+          <w:sz w:val="20"/>
+          <w:szCs w:val="20"/>
+          <w:lang w:val="es-AR"/>
+        </w:rPr>
+      </w:pPr>
+      <w:r>
+        <w:rPr>
+          <w:sz w:val="20"/>
+          <w:szCs w:val="20"/>
+          <w:lang w:val="es-AR"/>
+        </w:rPr>
+        <w:t>Los datos que se le solicita al penitente a la hora de crear un turno son, nombre, mail personal y si desea un comentario.</w:t>
+      </w:r>
+    </w:p>
+    <w:p>
+      <w:pPr>
+        <w:rPr>
+          <w:sz w:val="20"/>
+          <w:szCs w:val="20"/>
+          <w:lang w:val="es-AR"/>
+        </w:rPr>
+      </w:pPr>
+      <w:r>
+        <w:rPr>
+          <w:sz w:val="20"/>
+          <w:szCs w:val="20"/>
+          <w:lang w:val="es-AR"/>
+        </w:rPr>
+        <w:t>La aplicación web notificara tanto al sacerdote como al penitente que se quiere confesar del horario y el lugar y le recordara cuando se acerque el momento.</w:t>
+      </w:r>
+    </w:p>
+    <w:p>
+      <w:pPr>
+        <w:rPr>
+          <w:sz w:val="20"/>
+          <w:szCs w:val="20"/>
+          <w:lang w:val="es-AR"/>
+        </w:rPr>
+      </w:pPr>
+      <w:r>
+        <w:rPr>
+          <w:sz w:val="20"/>
+          <w:szCs w:val="20"/>
+          <w:lang w:val="es-AR"/>
+        </w:rPr>
+        <w:t xml:space="preserve">El penitente no tendrá un usuario creado en la aplicación, solo deberá poner su mail cuando cree un turno. El sacerdote tendrá un usuario en la aplicación y se </w:t>
+      </w:r>
+      <w:r>
+        <w:rPr>
+          <w:sz w:val="20"/>
+          <w:szCs w:val="20"/>
+          <w:lang w:val="es-AR"/>
+        </w:rPr>
+        <w:t>registrará</w:t>
+      </w:r>
+      <w:r>
+        <w:rPr>
+          <w:sz w:val="20"/>
+          <w:szCs w:val="20"/>
+          <w:lang w:val="es-AR"/>
+        </w:rPr>
+        <w:t xml:space="preserve"> sus </w:t>
+      </w:r>
+      <w:r>
+        <w:rPr>
+          <w:sz w:val="20"/>
+          <w:szCs w:val="20"/>
+          <w:lang w:val="es-AR"/>
+        </w:rPr>
+        <w:t>horarios de</w:t>
+      </w:r>
+      <w:r>
+        <w:rPr>
+          <w:sz w:val="20"/>
+          <w:szCs w:val="20"/>
+          <w:lang w:val="es-AR"/>
+        </w:rPr>
+        <w:t xml:space="preserve"> atención y los centros en los que confiese.</w:t>
+      </w:r>
+    </w:p>
+    <w:p>
+      <w:pPr>
+        <w:rPr>
+          <w:sz w:val="20"/>
+          <w:szCs w:val="20"/>
+          <w:lang w:val="es-AR"/>
+        </w:rPr>
+      </w:pPr>
+      <w:r>
+        <w:rPr>
+          <w:sz w:val="20"/>
+          <w:szCs w:val="20"/>
+          <w:lang w:val="es-AR"/>
+        </w:rPr>
+        <w:t>Tanto el penitente como el sacerdote pueden eliminar</w:t>
+      </w:r>
+      <w:r>
+        <w:rPr>
+          <w:sz w:val="20"/>
+          <w:szCs w:val="20"/>
+          <w:lang w:val="es-AR"/>
+        </w:rPr>
+        <w:t xml:space="preserve"> turnos.</w:t>
+      </w:r>
+    </w:p>
+    <w:p>
+      <w:pPr>
+        <w:rPr>
+          <w:sz w:val="20"/>
+          <w:szCs w:val="20"/>
+          <w:lang w:val="es-AR"/>
+        </w:rPr>
+      </w:pPr>
+      <w:r>
+        <w:rPr>
+          <w:sz w:val="20"/>
+          <w:szCs w:val="20"/>
+          <w:lang w:val="es-AR"/>
+        </w:rPr>
+        <w:t xml:space="preserve"> Para dar de baja un turno el penitente selecciona dicha opción cuando ingresa a la aplicación web y esta le solicitara su mail, la aplicación web le mostrar los turnos a los que esta anotado y el usuario seleccionara el turno que desea eliminar. La aplicación notificara esto al sacerdote correspondiente.</w:t>
+      </w:r>
+    </w:p>
+    <w:p>
+      <w:pPr>
+        <w:rPr>
+          <w:sz w:val="20"/>
+          <w:szCs w:val="20"/>
+          <w:lang w:val="es-AR"/>
+        </w:rPr>
+      </w:pPr>
+      <w:r>
+        <w:rPr>
+          <w:sz w:val="20"/>
+          <w:szCs w:val="20"/>
+          <w:lang w:val="es-AR"/>
+        </w:rPr>
+        <w:t xml:space="preserve">Cuando un sacerdote desea dar de baja un turno ingresa a la aplicación, abre la agenda selecciona un turno para eliminar, si desea puede añadir un comentario y confirma, la aplicación notificara al penitente </w:t>
+      </w:r>
+      <w:proofErr w:type="spellStart"/>
+      <w:r>
+        <w:rPr>
+          <w:sz w:val="20"/>
+          <w:szCs w:val="20"/>
+          <w:lang w:val="es-AR"/>
+        </w:rPr>
+        <w:t>via</w:t>
+      </w:r>
+      <w:proofErr w:type="spellEnd"/>
+      <w:r>
+        <w:rPr>
+          <w:sz w:val="20"/>
+          <w:szCs w:val="20"/>
+          <w:lang w:val="es-AR"/>
+        </w:rPr>
+        <w:t xml:space="preserve"> mail de la eliminación de turno con el comentario respectivo de ser el caso.</w:t>
+      </w:r>
+    </w:p>
+    <w:p>
+      <w:pPr>
+        <w:rPr>
+          <w:sz w:val="20"/>
+          <w:szCs w:val="20"/>
+          <w:lang w:val="es-AR"/>
+        </w:rPr>
+      </w:pPr>
+      <w:r>
+        <w:rPr>
+          <w:sz w:val="20"/>
+          <w:szCs w:val="20"/>
+          <w:lang w:val="es-AR"/>
+        </w:rPr>
+        <w:t xml:space="preserve">Los centros pueden estar en diferentes ciudades, un sacerdote puede atender en </w:t>
+      </w:r>
+      <w:r>
+        <w:rPr>
+          <w:sz w:val="20"/>
+          <w:szCs w:val="20"/>
+          <w:lang w:val="es-AR"/>
+        </w:rPr>
+        <w:t>más</w:t>
+      </w:r>
+      <w:r>
+        <w:rPr>
+          <w:sz w:val="20"/>
+          <w:szCs w:val="20"/>
+          <w:lang w:val="es-AR"/>
+        </w:rPr>
+        <w:t xml:space="preserve"> de una ciudad.</w:t>
+      </w:r>
+    </w:p>
+    <w:p>
+      <w:pPr>
+        <w:rPr>
+          <w:sz w:val="20"/>
+          <w:szCs w:val="20"/>
+          <w:lang w:val="es-AR"/>
+        </w:rPr>
+      </w:pPr>
+      <w:r>
+        <w:rPr>
+          <w:sz w:val="20"/>
+          <w:szCs w:val="20"/>
+          <w:lang w:val="es-AR"/>
+        </w:rPr>
+        <w:t>La aplicación web deberá mostrar en primer lugar los centros de la ciudad en la que el penitente esta consultando por un turno, sin embargo, debe darse la posibilidad de seleccionar la ciudad en la que desee buscar el centro.</w:t>
+      </w:r>
+    </w:p>
+    <w:p>
+      <w:pPr>
+        <w:rPr>
+          <w:lang w:val="es-AR"/>
+        </w:rPr>
+      </w:pPr>
+      <w:bookmarkStart w:id="0" w:name="_GoBack"/>
+      <w:bookmarkEnd w:id="0"/>
+    </w:p>
+    <w:p>
+      <w:pPr>
+        <w:rPr>
+          <w:lang w:val="es-AR"/>
+        </w:rPr>
+      </w:pPr>
     </w:p>
     <w:sectPr>
-      <w:type w:val="nextPage"/>
       <w:pgSz w:w="12240" w:h="15840"/>
-      <w:pgMar w:left="1440" w:right="1440" w:header="0" w:top="1440" w:footer="0" w:bottom="1440" w:gutter="0"/>
-      <w:pgNumType w:fmt="decimal"/>
-      <w:formProt w:val="false"/>
-      <w:textDirection w:val="lrTb"/>
-      <w:docGrid w:type="default" w:linePitch="360" w:charSpace="4096"/>
+      <w:pgMar w:top="1440" w:right="1440" w:bottom="1440" w:left="1440" w:header="0" w:footer="0" w:gutter="0"/>
+      <w:cols w:space="720"/>
+      <w:formProt w:val="0"/>
+      <w:docGrid w:linePitch="360" w:charSpace="4096"/>
     </w:sectPr>
   </w:body>
 </w:document>
 </file>
 
 <file path=word/styles.xml><?xml version="1.0" encoding="utf-8"?>
-<w:styles xmlns:w="http://schemas.openxmlformats.org/wordprocessingml/2006/main" xmlns:w14="http://schemas.microsoft.com/office/word/2010/wordml" xmlns:mc="http://schemas.openxmlformats.org/markup-compatibility/2006" mc:Ignorable="w14">
+<w:styles xmlns:mc="http://schemas.openxmlformats.org/markup-compatibility/2006" xmlns:r="http://schemas.openxmlformats.org/officeDocument/2006/relationships" xmlns:w="http://schemas.openxmlformats.org/wordprocessingml/2006/main" xmlns:w14="http://schemas.microsoft.com/office/word/2010/wordml" xmlns:w15="http://schemas.microsoft.com/office/word/2012/wordml" xmlns:w16cid="http://schemas.microsoft.com/office/word/2016/wordml/cid" xmlns:w16se="http://schemas.microsoft.com/office/word/2015/wordml/symex" mc:Ignorable="w14 w15 w16se w16cid">
   <w:docDefaults>
     <w:rPrDefault>
       <w:rPr>
-        <w:rFonts w:ascii="Calibri" w:hAnsi="Calibri" w:eastAsia="Calibri" w:cs="" w:asciiTheme="minorHAnsi" w:cstheme="minorBidi" w:eastAsiaTheme="minorHAnsi" w:hAnsiTheme="minorHAnsi"/>
+        <w:rFonts w:asciiTheme="minorHAnsi" w:eastAsiaTheme="minorHAnsi" w:hAnsiTheme="minorHAnsi" w:cstheme="minorBidi"/>
         <w:sz w:val="22"/>
         <w:szCs w:val="22"/>
         <w:lang w:val="en-US" w:eastAsia="en-US" w:bidi="ar-SA"/>
       </w:rPr>
     </w:rPrDefault>
-    <w:pPrDefault>
-      <w:pPr/>
-    </w:pPrDefault>
+    <w:pPrDefault/>
   </w:docDefaults>
   <w:latentStyles w:defLockedState="0" w:defUIPriority="99" w:defSemiHidden="0" w:defUnhideWhenUsed="0" w:defQFormat="0" w:count="377">
     <w:lsdException w:name="Normal" w:uiPriority="0" w:qFormat="1"/>
     <w:lsdException w:name="heading 1" w:uiPriority="9" w:qFormat="1"/>
-    <w:lsdException w:name="heading 2" w:uiPriority="9" w:semiHidden="1" w:unhideWhenUsed="1" w:qFormat="1"/>
-    <w:lsdException w:name="heading 3" w:uiPriority="9" w:semiHidden="1" w:unhideWhenUsed="1" w:qFormat="1"/>
-    <w:lsdException w:name="heading 4" w:uiPriority="9" w:semiHidden="1" w:unhideWhenUsed="1" w:qFormat="1"/>
-    <w:lsdException w:name="heading 5" w:uiPriority="9" w:semiHidden="1" w:unhideWhenUsed="1" w:qFormat="1"/>
-    <w:lsdException w:name="heading 6" w:uiPriority="9" w:semiHidden="1" w:unhideWhenUsed="1" w:qFormat="1"/>
-    <w:lsdException w:name="heading 7" w:uiPriority="9" w:semiHidden="1" w:unhideWhenUsed="1" w:qFormat="1"/>
-    <w:lsdException w:name="heading 8" w:uiPriority="9" w:semiHidden="1" w:unhideWhenUsed="1" w:qFormat="1"/>
-    <w:lsdException w:name="heading 9" w:uiPriority="9" w:semiHidden="1" w:unhideWhenUsed="1" w:qFormat="1"/>
+    <w:lsdException w:name="heading 2" w:semiHidden="1" w:uiPriority="9" w:unhideWhenUsed="1" w:qFormat="1"/>
+    <w:lsdException w:name="heading 3" w:semiHidden="1" w:uiPriority="9" w:unhideWhenUsed="1" w:qFormat="1"/>
+    <w:lsdException w:name="heading 4" w:semiHidden="1" w:uiPriority="9" w:unhideWhenUsed="1" w:qFormat="1"/>
+    <w:lsdException w:name="heading 5" w:semiHidden="1" w:uiPriority="9" w:unhideWhenUsed="1" w:qFormat="1"/>
+    <w:lsdException w:name="heading 6" w:semiHidden="1" w:uiPriority="9" w:unhideWhenUsed="1" w:qFormat="1"/>
+    <w:lsdException w:name="heading 7" w:semiHidden="1" w:uiPriority="9" w:unhideWhenUsed="1" w:qFormat="1"/>
+    <w:lsdException w:name="heading 8" w:semiHidden="1" w:uiPriority="9" w:unhideWhenUsed="1" w:qFormat="1"/>
+    <w:lsdException w:name="heading 9" w:semiHidden="1" w:uiPriority="9" w:unhideWhenUsed="1" w:qFormat="1"/>
     <w:lsdException w:name="index 1" w:semiHidden="1" w:unhideWhenUsed="1"/>
     <w:lsdException w:name="index 2" w:semiHidden="1" w:unhideWhenUsed="1"/>
     <w:lsdException w:name="index 3" w:semiHidden="1" w:unhideWhenUsed="1"/>
@@ -391,22 +530,22 @@
     <w:lsdException w:name="index 7" w:semiHidden="1" w:unhideWhenUsed="1"/>
     <w:lsdException w:name="index 8" w:semiHidden="1" w:unhideWhenUsed="1"/>
     <w:lsdException w:name="index 9" w:semiHidden="1" w:unhideWhenUsed="1"/>
-    <w:lsdException w:name="toc 1" w:uiPriority="39" w:semiHidden="1" w:unhideWhenUsed="1"/>
-    <w:lsdException w:name="toc 2" w:uiPriority="39" w:semiHidden="1" w:unhideWhenUsed="1"/>
-    <w:lsdException w:name="toc 3" w:uiPriority="39" w:semiHidden="1" w:unhideWhenUsed="1"/>
-    <w:lsdException w:name="toc 4" w:uiPriority="39" w:semiHidden="1" w:unhideWhenUsed="1"/>
-    <w:lsdException w:name="toc 5" w:uiPriority="39" w:semiHidden="1" w:unhideWhenUsed="1"/>
-    <w:lsdException w:name="toc 6" w:uiPriority="39" w:semiHidden="1" w:unhideWhenUsed="1"/>
-    <w:lsdException w:name="toc 7" w:uiPriority="39" w:semiHidden="1" w:unhideWhenUsed="1"/>
-    <w:lsdException w:name="toc 8" w:uiPriority="39" w:semiHidden="1" w:unhideWhenUsed="1"/>
-    <w:lsdException w:name="toc 9" w:uiPriority="39" w:semiHidden="1" w:unhideWhenUsed="1"/>
+    <w:lsdException w:name="toc 1" w:semiHidden="1" w:uiPriority="39" w:unhideWhenUsed="1"/>
+    <w:lsdException w:name="toc 2" w:semiHidden="1" w:uiPriority="39" w:unhideWhenUsed="1"/>
+    <w:lsdException w:name="toc 3" w:semiHidden="1" w:uiPriority="39" w:unhideWhenUsed="1"/>
+    <w:lsdException w:name="toc 4" w:semiHidden="1" w:uiPriority="39" w:unhideWhenUsed="1"/>
+    <w:lsdException w:name="toc 5" w:semiHidden="1" w:uiPriority="39" w:unhideWhenUsed="1"/>
+    <w:lsdException w:name="toc 6" w:semiHidden="1" w:uiPriority="39" w:unhideWhenUsed="1"/>
+    <w:lsdException w:name="toc 7" w:semiHidden="1" w:uiPriority="39" w:unhideWhenUsed="1"/>
+    <w:lsdException w:name="toc 8" w:semiHidden="1" w:uiPriority="39" w:unhideWhenUsed="1"/>
+    <w:lsdException w:name="toc 9" w:semiHidden="1" w:uiPriority="39" w:unhideWhenUsed="1"/>
     <w:lsdException w:name="Normal Indent" w:semiHidden="1" w:unhideWhenUsed="1"/>
     <w:lsdException w:name="footnote text" w:semiHidden="1" w:unhideWhenUsed="1"/>
     <w:lsdException w:name="annotation text" w:semiHidden="1" w:unhideWhenUsed="1"/>
     <w:lsdException w:name="header" w:semiHidden="1" w:unhideWhenUsed="1"/>
     <w:lsdException w:name="footer" w:semiHidden="1" w:unhideWhenUsed="1"/>
     <w:lsdException w:name="index heading" w:semiHidden="1" w:unhideWhenUsed="1"/>
-    <w:lsdException w:name="caption" w:uiPriority="35" w:semiHidden="1" w:unhideWhenUsed="1" w:qFormat="1"/>
+    <w:lsdException w:name="caption" w:semiHidden="1" w:uiPriority="35" w:unhideWhenUsed="1" w:qFormat="1"/>
     <w:lsdException w:name="table of figures" w:semiHidden="1" w:unhideWhenUsed="1"/>
     <w:lsdException w:name="envelope address" w:semiHidden="1" w:unhideWhenUsed="1"/>
     <w:lsdException w:name="envelope return" w:semiHidden="1" w:unhideWhenUsed="1"/>
@@ -437,7 +576,7 @@
     <w:lsdException w:name="Title" w:uiPriority="10" w:qFormat="1"/>
     <w:lsdException w:name="Closing" w:semiHidden="1" w:unhideWhenUsed="1"/>
     <w:lsdException w:name="Signature" w:semiHidden="1" w:unhideWhenUsed="1"/>
-    <w:lsdException w:name="Default Paragraph Font" w:uiPriority="1" w:semiHidden="1" w:unhideWhenUsed="1"/>
+    <w:lsdException w:name="Default Paragraph Font" w:semiHidden="1" w:uiPriority="1" w:unhideWhenUsed="1"/>
     <w:lsdException w:name="Body Text" w:semiHidden="1" w:unhideWhenUsed="1"/>
     <w:lsdException w:name="Body Text Indent" w:semiHidden="1" w:unhideWhenUsed="1"/>
     <w:lsdException w:name="List Continue" w:semiHidden="1" w:unhideWhenUsed="1"/>
@@ -637,8 +776,8 @@
     <w:lsdException w:name="Subtle Reference" w:uiPriority="31" w:qFormat="1"/>
     <w:lsdException w:name="Intense Reference" w:uiPriority="32" w:qFormat="1"/>
     <w:lsdException w:name="Book Title" w:uiPriority="33" w:qFormat="1"/>
-    <w:lsdException w:name="Bibliography" w:uiPriority="37" w:semiHidden="1" w:unhideWhenUsed="1"/>
-    <w:lsdException w:name="TOC Heading" w:uiPriority="39" w:semiHidden="1" w:unhideWhenUsed="1" w:qFormat="1"/>
+    <w:lsdException w:name="Bibliography" w:semiHidden="1" w:uiPriority="37" w:unhideWhenUsed="1"/>
+    <w:lsdException w:name="TOC Heading" w:semiHidden="1" w:uiPriority="39" w:unhideWhenUsed="1" w:qFormat="1"/>
     <w:lsdException w:name="Plain Table 1" w:uiPriority="41"/>
     <w:lsdException w:name="Plain Table 2" w:uiPriority="42"/>
     <w:lsdException w:name="Plain Table 3" w:uiPriority="43"/>
@@ -750,131 +889,39 @@
     <w:lsdException w:name="Smart Link" w:semiHidden="1" w:unhideWhenUsed="1"/>
     <w:lsdException w:name="Smart Link Error" w:semiHidden="1" w:unhideWhenUsed="1"/>
   </w:latentStyles>
-  <w:style w:type="paragraph" w:styleId="Normal" w:default="1">
+  <w:style w:type="paragraph" w:default="1" w:styleId="Normal">
     <w:name w:val="Normal"/>
     <w:qFormat/>
     <w:pPr>
-      <w:widowControl/>
-      <w:bidi w:val="0"/>
-      <w:spacing w:lineRule="auto" w:line="259" w:before="0" w:after="160"/>
-      <w:jc w:val="left"/>
+      <w:spacing w:after="160" w:line="259" w:lineRule="auto"/>
     </w:pPr>
-    <w:rPr>
-      <w:rFonts w:ascii="Calibri" w:hAnsi="Calibri" w:eastAsia="Calibri" w:cs="" w:asciiTheme="minorHAnsi" w:cstheme="minorBidi" w:eastAsiaTheme="minorHAnsi" w:hAnsiTheme="minorHAnsi"/>
-      <w:color w:val="auto"/>
-      <w:kern w:val="0"/>
-      <w:sz w:val="22"/>
-      <w:szCs w:val="22"/>
-      <w:lang w:val="en-US" w:eastAsia="en-US" w:bidi="ar-SA"/>
-    </w:rPr>
   </w:style>
-  <w:style w:type="paragraph" w:styleId="Heading1">
-    <w:name w:val="Heading 1"/>
+  <w:style w:type="paragraph" w:styleId="Ttulo1">
+    <w:name w:val="heading 1"/>
     <w:basedOn w:val="Normal"/>
     <w:next w:val="Normal"/>
     <w:link w:val="Ttulo1Car"/>
     <w:uiPriority w:val="9"/>
     <w:qFormat/>
-    <w:rsid w:val="003a414a"/>
+    <w:rsid w:val="003A414A"/>
     <w:pPr>
-      <w:keepNext w:val="true"/>
+      <w:keepNext/>
       <w:keepLines/>
       <w:spacing w:before="240" w:after="0"/>
       <w:outlineLvl w:val="0"/>
     </w:pPr>
     <w:rPr>
-      <w:rFonts w:ascii="Calibri Light" w:hAnsi="Calibri Light" w:eastAsia="" w:cs="" w:asciiTheme="majorHAnsi" w:cstheme="majorBidi" w:eastAsiaTheme="majorEastAsia" w:hAnsiTheme="majorHAnsi"/>
-      <w:color w:val="2F5496" w:themeColor="accent1" w:themeShade="bf"/>
+      <w:rFonts w:asciiTheme="majorHAnsi" w:eastAsiaTheme="majorEastAsia" w:hAnsiTheme="majorHAnsi" w:cstheme="majorBidi"/>
+      <w:color w:val="2F5496" w:themeColor="accent1" w:themeShade="BF"/>
       <w:sz w:val="32"/>
       <w:szCs w:val="32"/>
     </w:rPr>
   </w:style>
-  <w:style w:type="character" w:styleId="DefaultParagraphFont" w:default="1">
+  <w:style w:type="character" w:default="1" w:styleId="Fuentedeprrafopredeter">
     <w:name w:val="Default Paragraph Font"/>
     <w:uiPriority w:val="1"/>
     <w:semiHidden/>
     <w:unhideWhenUsed/>
-    <w:qFormat/>
-    <w:rPr/>
-  </w:style>
-  <w:style w:type="character" w:styleId="Ttulo1Car" w:customStyle="1">
-    <w:name w:val="Título 1 Car"/>
-    <w:basedOn w:val="DefaultParagraphFont"/>
-    <w:link w:val="Ttulo1"/>
-    <w:uiPriority w:val="9"/>
-    <w:qFormat/>
-    <w:rsid w:val="003a414a"/>
-    <w:rPr>
-      <w:rFonts w:ascii="Calibri Light" w:hAnsi="Calibri Light" w:eastAsia="" w:cs="" w:asciiTheme="majorHAnsi" w:cstheme="majorBidi" w:eastAsiaTheme="majorEastAsia" w:hAnsiTheme="majorHAnsi"/>
-      <w:color w:val="2F5496" w:themeColor="accent1" w:themeShade="bf"/>
-      <w:sz w:val="32"/>
-      <w:szCs w:val="32"/>
-    </w:rPr>
-  </w:style>
-  <w:style w:type="paragraph" w:styleId="Heading">
-    <w:name w:val="Heading"/>
-    <w:basedOn w:val="Normal"/>
-    <w:next w:val="TextBody"/>
-    <w:qFormat/>
-    <w:pPr>
-      <w:keepNext w:val="true"/>
-      <w:spacing w:before="240" w:after="120"/>
-    </w:pPr>
-    <w:rPr>
-      <w:rFonts w:ascii="Liberation Sans" w:hAnsi="Liberation Sans" w:eastAsia="Noto Sans CJK SC" w:cs="Lohit Devanagari"/>
-      <w:sz w:val="28"/>
-      <w:szCs w:val="28"/>
-    </w:rPr>
-  </w:style>
-  <w:style w:type="paragraph" w:styleId="TextBody">
-    <w:name w:val="Body Text"/>
-    <w:basedOn w:val="Normal"/>
-    <w:pPr>
-      <w:spacing w:lineRule="auto" w:line="276" w:before="0" w:after="140"/>
-    </w:pPr>
-    <w:rPr/>
-  </w:style>
-  <w:style w:type="paragraph" w:styleId="List">
-    <w:name w:val="List"/>
-    <w:basedOn w:val="TextBody"/>
-    <w:pPr/>
-    <w:rPr>
-      <w:rFonts w:cs="Lohit Devanagari"/>
-    </w:rPr>
-  </w:style>
-  <w:style w:type="paragraph" w:styleId="Caption">
-    <w:name w:val="Caption"/>
-    <w:basedOn w:val="Normal"/>
-    <w:qFormat/>
-    <w:pPr>
-      <w:suppressLineNumbers/>
-      <w:spacing w:before="120" w:after="120"/>
-    </w:pPr>
-    <w:rPr>
-      <w:rFonts w:cs="Lohit Devanagari"/>
-      <w:i/>
-      <w:iCs/>
-      <w:sz w:val="24"/>
-      <w:szCs w:val="24"/>
-    </w:rPr>
-  </w:style>
-  <w:style w:type="paragraph" w:styleId="Index">
-    <w:name w:val="Index"/>
-    <w:basedOn w:val="Normal"/>
-    <w:qFormat/>
-    <w:pPr>
-      <w:suppressLineNumbers/>
-    </w:pPr>
-    <w:rPr>
-      <w:rFonts w:cs="Lohit Devanagari"/>
-    </w:rPr>
-  </w:style>
-  <w:style w:type="numbering" w:styleId="NoList" w:default="1">
-    <w:name w:val="No List"/>
-    <w:uiPriority w:val="99"/>
-    <w:semiHidden/>
-    <w:unhideWhenUsed/>
-    <w:qFormat/>
   </w:style>
   <w:style w:type="table" w:default="1" w:styleId="Tablanormal">
     <w:name w:val="Normal Table"/>
@@ -890,6 +937,82 @@
         <w:right w:w="108" w:type="dxa"/>
       </w:tblCellMar>
     </w:tblPr>
+  </w:style>
+  <w:style w:type="numbering" w:default="1" w:styleId="Sinlista">
+    <w:name w:val="No List"/>
+    <w:uiPriority w:val="99"/>
+    <w:semiHidden/>
+    <w:unhideWhenUsed/>
+  </w:style>
+  <w:style w:type="character" w:customStyle="1" w:styleId="Ttulo1Car">
+    <w:name w:val="Título 1 Car"/>
+    <w:basedOn w:val="Fuentedeprrafopredeter"/>
+    <w:link w:val="Ttulo1"/>
+    <w:uiPriority w:val="9"/>
+    <w:qFormat/>
+    <w:rsid w:val="003A414A"/>
+    <w:rPr>
+      <w:rFonts w:asciiTheme="majorHAnsi" w:eastAsiaTheme="majorEastAsia" w:hAnsiTheme="majorHAnsi" w:cstheme="majorBidi"/>
+      <w:color w:val="2F5496" w:themeColor="accent1" w:themeShade="BF"/>
+      <w:sz w:val="32"/>
+      <w:szCs w:val="32"/>
+    </w:rPr>
+  </w:style>
+  <w:style w:type="paragraph" w:customStyle="1" w:styleId="Heading">
+    <w:name w:val="Heading"/>
+    <w:basedOn w:val="Normal"/>
+    <w:next w:val="Textoindependiente"/>
+    <w:qFormat/>
+    <w:pPr>
+      <w:keepNext/>
+      <w:spacing w:before="240" w:after="120"/>
+    </w:pPr>
+    <w:rPr>
+      <w:rFonts w:ascii="Liberation Sans" w:eastAsia="Noto Sans CJK SC" w:hAnsi="Liberation Sans" w:cs="Lohit Devanagari"/>
+      <w:sz w:val="28"/>
+      <w:szCs w:val="28"/>
+    </w:rPr>
+  </w:style>
+  <w:style w:type="paragraph" w:styleId="Textoindependiente">
+    <w:name w:val="Body Text"/>
+    <w:basedOn w:val="Normal"/>
+    <w:pPr>
+      <w:spacing w:after="140" w:line="276" w:lineRule="auto"/>
+    </w:pPr>
+  </w:style>
+  <w:style w:type="paragraph" w:styleId="Lista">
+    <w:name w:val="List"/>
+    <w:basedOn w:val="Textoindependiente"/>
+    <w:rPr>
+      <w:rFonts w:cs="Lohit Devanagari"/>
+    </w:rPr>
+  </w:style>
+  <w:style w:type="paragraph" w:styleId="Descripcin">
+    <w:name w:val="caption"/>
+    <w:basedOn w:val="Normal"/>
+    <w:qFormat/>
+    <w:pPr>
+      <w:suppressLineNumbers/>
+      <w:spacing w:before="120" w:after="120"/>
+    </w:pPr>
+    <w:rPr>
+      <w:rFonts w:cs="Lohit Devanagari"/>
+      <w:i/>
+      <w:iCs/>
+      <w:sz w:val="24"/>
+      <w:szCs w:val="24"/>
+    </w:rPr>
+  </w:style>
+  <w:style w:type="paragraph" w:customStyle="1" w:styleId="Index">
+    <w:name w:val="Index"/>
+    <w:basedOn w:val="Normal"/>
+    <w:qFormat/>
+    <w:pPr>
+      <w:suppressLineNumbers/>
+    </w:pPr>
+    <w:rPr>
+      <w:rFonts w:cs="Lohit Devanagari"/>
+    </w:rPr>
   </w:style>
 </w:styles>
 </file>

</xml_diff>

<commit_message>
Minuta con link del Prototipo
</commit_message>
<xml_diff>
--- a/practico_08/Minuta.docx
+++ b/practico_08/Minuta.docx
@@ -476,15 +476,118 @@
           <w:lang w:val="es-AR"/>
         </w:rPr>
       </w:pPr>
+    </w:p>
+    <w:p>
+      <w:pPr>
+        <w:pStyle w:val="Ttulo2"/>
+        <w:rPr>
+          <w:lang w:val="es-AR"/>
+        </w:rPr>
+      </w:pPr>
+    </w:p>
+    <w:p>
+      <w:pPr>
+        <w:pStyle w:val="Ttulo2"/>
+        <w:rPr>
+          <w:lang w:val="es-AR"/>
+        </w:rPr>
+      </w:pPr>
+      <w:r>
+        <w:rPr>
+          <w:lang w:val="es-AR"/>
+        </w:rPr>
+        <w:t>Prototipo de la aplicación</w:t>
+      </w:r>
+    </w:p>
+    <w:p>
+      <w:pPr>
+        <w:rPr>
+          <w:lang w:val="es-AR"/>
+        </w:rPr>
+      </w:pPr>
+    </w:p>
+    <w:p>
+      <w:pPr>
+        <w:rPr>
+          <w:lang w:val="es-AR"/>
+        </w:rPr>
+      </w:pPr>
+      <w:r>
+        <w:rPr>
+          <w:lang w:val="es-AR"/>
+        </w:rPr>
+        <w:t>El prototipo de la aplicación para el penitente se encuentra disponible en:</w:t>
+      </w:r>
+    </w:p>
+    <w:p>
+      <w:pPr>
+        <w:rPr>
+          <w:lang w:val="es-AR"/>
+        </w:rPr>
+      </w:pPr>
+      <w:hyperlink r:id="rId4" w:history="1">
+        <w:r>
+          <w:rPr>
+            <w:rStyle w:val="Hipervnculo"/>
+            <w:lang w:val="es-AR"/>
+          </w:rPr>
+          <w:t>https://hzh8aw.axshare.com</w:t>
+        </w:r>
+      </w:hyperlink>
+    </w:p>
+    <w:p>
+      <w:pPr>
+        <w:rPr>
+          <w:lang w:val="es-AR"/>
+        </w:rPr>
+      </w:pPr>
+      <w:r>
+        <w:rPr>
+          <w:lang w:val="es-AR"/>
+        </w:rPr>
+        <w:t xml:space="preserve">Es un prototipo hecho en </w:t>
+      </w:r>
+      <w:proofErr w:type="spellStart"/>
+      <w:r>
+        <w:rPr>
+          <w:lang w:val="es-AR"/>
+        </w:rPr>
+        <w:t>Axure</w:t>
+      </w:r>
+      <w:proofErr w:type="spellEnd"/>
+      <w:r>
+        <w:rPr>
+          <w:lang w:val="es-AR"/>
+        </w:rPr>
+        <w:t xml:space="preserve"> RP 8, todo el contenido es a modo de ejemplo, se puede interactuar con el sacerdote Alfredo Lozada y el centro universitario litoral.  </w:t>
+      </w:r>
+      <w:r>
+        <w:rPr>
+          <w:lang w:val="es-AR"/>
+        </w:rPr>
+        <w:t>La idea</w:t>
+      </w:r>
+      <w:r>
+        <w:rPr>
+          <w:lang w:val="es-AR"/>
+        </w:rPr>
+        <w:t xml:space="preserve"> es usar este prototipo también para validar requerimientos con los clientes</w:t>
+      </w:r>
+      <w:r>
+        <w:rPr>
+          <w:lang w:val="es-AR"/>
+        </w:rPr>
+        <w:t>.</w:t>
+      </w:r>
+    </w:p>
+    <w:p>
+      <w:pPr>
+        <w:rPr>
+          <w:lang w:val="es-AR"/>
+        </w:rPr>
+      </w:pPr>
       <w:bookmarkStart w:id="0" w:name="_GoBack"/>
       <w:bookmarkEnd w:id="0"/>
-    </w:p>
-    <w:p>
-      <w:pPr>
-        <w:rPr>
-          <w:lang w:val="es-AR"/>
-        </w:rPr>
-      </w:pPr>
     </w:p>
     <w:sectPr>
       <w:pgSz w:w="12240" w:h="15840"/>
@@ -917,6 +1020,28 @@
       <w:szCs w:val="32"/>
     </w:rPr>
   </w:style>
+  <w:style w:type="paragraph" w:styleId="Ttulo2">
+    <w:name w:val="heading 2"/>
+    <w:basedOn w:val="Normal"/>
+    <w:next w:val="Normal"/>
+    <w:link w:val="Ttulo2Car"/>
+    <w:uiPriority w:val="9"/>
+    <w:unhideWhenUsed/>
+    <w:qFormat/>
+    <w:rsid w:val="007A1233"/>
+    <w:pPr>
+      <w:keepNext/>
+      <w:keepLines/>
+      <w:spacing w:before="40" w:after="0"/>
+      <w:outlineLvl w:val="1"/>
+    </w:pPr>
+    <w:rPr>
+      <w:rFonts w:asciiTheme="majorHAnsi" w:eastAsiaTheme="majorEastAsia" w:hAnsiTheme="majorHAnsi" w:cstheme="majorBidi"/>
+      <w:color w:val="2F5496" w:themeColor="accent1" w:themeShade="BF"/>
+      <w:sz w:val="26"/>
+      <w:szCs w:val="26"/>
+    </w:rPr>
+  </w:style>
   <w:style w:type="character" w:default="1" w:styleId="Fuentedeprrafopredeter">
     <w:name w:val="Default Paragraph Font"/>
     <w:uiPriority w:val="1"/>
@@ -1012,6 +1137,42 @@
     </w:pPr>
     <w:rPr>
       <w:rFonts w:cs="Lohit Devanagari"/>
+    </w:rPr>
+  </w:style>
+  <w:style w:type="character" w:customStyle="1" w:styleId="Ttulo2Car">
+    <w:name w:val="Título 2 Car"/>
+    <w:basedOn w:val="Fuentedeprrafopredeter"/>
+    <w:link w:val="Ttulo2"/>
+    <w:uiPriority w:val="9"/>
+    <w:rsid w:val="007A1233"/>
+    <w:rPr>
+      <w:rFonts w:asciiTheme="majorHAnsi" w:eastAsiaTheme="majorEastAsia" w:hAnsiTheme="majorHAnsi" w:cstheme="majorBidi"/>
+      <w:color w:val="2F5496" w:themeColor="accent1" w:themeShade="BF"/>
+      <w:sz w:val="26"/>
+      <w:szCs w:val="26"/>
+    </w:rPr>
+  </w:style>
+  <w:style w:type="character" w:styleId="Hipervnculo">
+    <w:name w:val="Hyperlink"/>
+    <w:basedOn w:val="Fuentedeprrafopredeter"/>
+    <w:uiPriority w:val="99"/>
+    <w:unhideWhenUsed/>
+    <w:rsid w:val="007A1233"/>
+    <w:rPr>
+      <w:color w:val="0563C1" w:themeColor="hyperlink"/>
+      <w:u w:val="single"/>
+    </w:rPr>
+  </w:style>
+  <w:style w:type="character" w:styleId="Mencinsinresolver">
+    <w:name w:val="Unresolved Mention"/>
+    <w:basedOn w:val="Fuentedeprrafopredeter"/>
+    <w:uiPriority w:val="99"/>
+    <w:semiHidden/>
+    <w:unhideWhenUsed/>
+    <w:rsid w:val="007A1233"/>
+    <w:rPr>
+      <w:color w:val="605E5C"/>
+      <w:shd w:val="clear" w:color="auto" w:fill="E1DFDD"/>
     </w:rPr>
   </w:style>
 </w:styles>

</xml_diff>

<commit_message>
Minuta con link Prototipo
</commit_message>
<xml_diff>
--- a/practico_08/Minuta.docx
+++ b/practico_08/Minuta.docx
@@ -1,6 +1,6 @@
 
 <file path=word/document.xml><?xml version="1.0" encoding="utf-8"?>
-<w:document xmlns:wpc="http://schemas.microsoft.com/office/word/2010/wordprocessingCanvas" xmlns:cx="http://schemas.microsoft.com/office/drawing/2014/chartex" xmlns:mc="http://schemas.openxmlformats.org/markup-compatibility/2006" xmlns:o="urn:schemas-microsoft-com:office:office" xmlns:r="http://schemas.openxmlformats.org/officeDocument/2006/relationships" xmlns:m="http://schemas.openxmlformats.org/officeDocument/2006/math" xmlns:v="urn:schemas-microsoft-com:vml" xmlns:wp14="http://schemas.microsoft.com/office/word/2010/wordprocessingDrawing" xmlns:wp="http://schemas.openxmlformats.org/drawingml/2006/wordprocessingDrawing" xmlns:w10="urn:schemas-microsoft-com:office:word" xmlns:w="http://schemas.openxmlformats.org/wordprocessingml/2006/main" xmlns:w14="http://schemas.microsoft.com/office/word/2010/wordml" xmlns:w15="http://schemas.microsoft.com/office/word/2012/wordml" xmlns:w16se="http://schemas.microsoft.com/office/word/2015/wordml/symex" xmlns:wpg="http://schemas.microsoft.com/office/word/2010/wordprocessingGroup" xmlns:wpi="http://schemas.microsoft.com/office/word/2010/wordprocessingInk" xmlns:wne="http://schemas.microsoft.com/office/word/2006/wordml" xmlns:wps="http://schemas.microsoft.com/office/word/2010/wordprocessingShape" mc:Ignorable="w14 w15 w16se wp14">
+<w:document xmlns:wpc="http://schemas.microsoft.com/office/word/2010/wordprocessingCanvas" xmlns:cx="http://schemas.microsoft.com/office/drawing/2014/chartex" xmlns:cx1="http://schemas.microsoft.com/office/drawing/2015/9/8/chartex" xmlns:cx2="http://schemas.microsoft.com/office/drawing/2015/10/21/chartex" xmlns:cx3="http://schemas.microsoft.com/office/drawing/2016/5/9/chartex" xmlns:cx4="http://schemas.microsoft.com/office/drawing/2016/5/10/chartex" xmlns:cx5="http://schemas.microsoft.com/office/drawing/2016/5/11/chartex" xmlns:cx6="http://schemas.microsoft.com/office/drawing/2016/5/12/chartex" xmlns:cx7="http://schemas.microsoft.com/office/drawing/2016/5/13/chartex" xmlns:cx8="http://schemas.microsoft.com/office/drawing/2016/5/14/chartex" xmlns:mc="http://schemas.openxmlformats.org/markup-compatibility/2006" xmlns:aink="http://schemas.microsoft.com/office/drawing/2016/ink" xmlns:am3d="http://schemas.microsoft.com/office/drawing/2017/model3d" xmlns:o="urn:schemas-microsoft-com:office:office" xmlns:r="http://schemas.openxmlformats.org/officeDocument/2006/relationships" xmlns:m="http://schemas.openxmlformats.org/officeDocument/2006/math" xmlns:v="urn:schemas-microsoft-com:vml" xmlns:wp14="http://schemas.microsoft.com/office/word/2010/wordprocessingDrawing" xmlns:wp="http://schemas.openxmlformats.org/drawingml/2006/wordprocessingDrawing" xmlns:w10="urn:schemas-microsoft-com:office:word" xmlns:w="http://schemas.openxmlformats.org/wordprocessingml/2006/main" xmlns:w14="http://schemas.microsoft.com/office/word/2010/wordml" xmlns:w15="http://schemas.microsoft.com/office/word/2012/wordml" xmlns:w16cid="http://schemas.microsoft.com/office/word/2016/wordml/cid" xmlns:w16se="http://schemas.microsoft.com/office/word/2015/wordml/symex" xmlns:wpg="http://schemas.microsoft.com/office/word/2010/wordprocessingGroup" xmlns:wpi="http://schemas.microsoft.com/office/word/2010/wordprocessingInk" xmlns:wne="http://schemas.microsoft.com/office/word/2006/wordml" xmlns:wps="http://schemas.microsoft.com/office/word/2010/wordprocessingShape" mc:Ignorable="w14 w15 w16se w16cid wp14">
   <w:body>
     <w:p>
       <w:pPr>
@@ -317,306 +317,384 @@
         </w:rPr>
         <w:t>Un penitente no podrá reservar más de 2 turnos por semana.</w:t>
       </w:r>
+    </w:p>
+    <w:p>
+      <w:pPr>
+        <w:rPr>
+          <w:sz w:val="20"/>
+          <w:szCs w:val="20"/>
+          <w:lang w:val="es-AR"/>
+        </w:rPr>
+      </w:pPr>
+      <w:r>
+        <w:rPr>
+          <w:sz w:val="20"/>
+          <w:szCs w:val="20"/>
+          <w:lang w:val="es-AR"/>
+        </w:rPr>
+        <w:t>La aplicación web notificara tanto al sacerdote como al penitente que se quiere confesar del horario y el lugar y le recordara cuando se acerque el momento.</w:t>
+      </w:r>
+    </w:p>
+    <w:p>
+      <w:pPr>
+        <w:rPr>
+          <w:sz w:val="20"/>
+          <w:szCs w:val="20"/>
+          <w:lang w:val="es-AR"/>
+        </w:rPr>
+      </w:pPr>
+      <w:r>
+        <w:rPr>
+          <w:sz w:val="20"/>
+          <w:szCs w:val="20"/>
+          <w:lang w:val="es-AR"/>
+        </w:rPr>
+        <w:t xml:space="preserve">El penitente no tendrá un usuario creado en la aplicación, solo deberá poner su mail cuando cree un turno. El sacerdote tendrá un usuario en la aplicación y se </w:t>
+      </w:r>
+      <w:r>
+        <w:rPr>
+          <w:sz w:val="20"/>
+          <w:szCs w:val="20"/>
+          <w:lang w:val="es-AR"/>
+        </w:rPr>
+        <w:t>registrará</w:t>
+      </w:r>
+      <w:r>
+        <w:rPr>
+          <w:sz w:val="20"/>
+          <w:szCs w:val="20"/>
+          <w:lang w:val="es-AR"/>
+        </w:rPr>
+        <w:t xml:space="preserve"> sus </w:t>
+      </w:r>
+      <w:r>
+        <w:rPr>
+          <w:sz w:val="20"/>
+          <w:szCs w:val="20"/>
+          <w:lang w:val="es-AR"/>
+        </w:rPr>
+        <w:t>horarios de</w:t>
+      </w:r>
+      <w:r>
+        <w:rPr>
+          <w:sz w:val="20"/>
+          <w:szCs w:val="20"/>
+          <w:lang w:val="es-AR"/>
+        </w:rPr>
+        <w:t xml:space="preserve"> atención y los centros en los que confiese.</w:t>
+      </w:r>
+      <w:r>
+        <w:rPr>
+          <w:sz w:val="20"/>
+          <w:szCs w:val="20"/>
+          <w:lang w:val="es-AR"/>
+        </w:rPr>
+        <w:t xml:space="preserve"> </w:t>
+      </w:r>
+    </w:p>
+    <w:p>
+      <w:pPr>
+        <w:ind w:left="1440" w:hanging="1440"/>
+        <w:rPr>
+          <w:color w:val="FF0000"/>
+          <w:sz w:val="20"/>
+          <w:szCs w:val="20"/>
+          <w:lang w:val="es-AR"/>
+        </w:rPr>
+      </w:pPr>
+      <w:r>
+        <w:rPr>
+          <w:sz w:val="20"/>
+          <w:szCs w:val="20"/>
+          <w:lang w:val="es-AR"/>
+        </w:rPr>
+        <w:t>Tanto el penitente como el sacerdote pueden eliminar</w:t>
+      </w:r>
+      <w:r>
+        <w:rPr>
+          <w:sz w:val="20"/>
+          <w:szCs w:val="20"/>
+          <w:lang w:val="es-AR"/>
+        </w:rPr>
+        <w:t xml:space="preserve"> turnos.</w:t>
+      </w:r>
+      <w:r>
+        <w:rPr>
+          <w:sz w:val="20"/>
+          <w:szCs w:val="20"/>
+          <w:lang w:val="es-AR"/>
+        </w:rPr>
+        <w:t xml:space="preserve"> </w:t>
+      </w:r>
+    </w:p>
+    <w:p>
+      <w:pPr>
+        <w:rPr>
+          <w:color w:val="FF0000"/>
+          <w:sz w:val="20"/>
+          <w:szCs w:val="20"/>
+          <w:lang w:val="es-AR"/>
+        </w:rPr>
+      </w:pPr>
+      <w:r>
+        <w:rPr>
+          <w:sz w:val="20"/>
+          <w:szCs w:val="20"/>
+          <w:lang w:val="es-AR"/>
+        </w:rPr>
+        <w:t>Para dar de baja un turno el penitente selecciona dicha opción cuando ingresa a la aplicación web y esta le solicitara su mail, la aplicación web le mostrar los turnos a los que esta anotado y el usuario seleccionara el turno que desea eliminar. La aplicación notificara esto al sacerdote correspondiente.</w:t>
+      </w:r>
+    </w:p>
+    <w:p>
+      <w:pPr>
+        <w:rPr>
+          <w:color w:val="000000" w:themeColor="text1"/>
+          <w:sz w:val="20"/>
+          <w:szCs w:val="20"/>
+          <w:lang w:val="es-AR"/>
+        </w:rPr>
+      </w:pPr>
+      <w:r>
+        <w:rPr>
+          <w:color w:val="000000" w:themeColor="text1"/>
+          <w:sz w:val="20"/>
+          <w:szCs w:val="20"/>
+          <w:lang w:val="es-AR"/>
+        </w:rPr>
+        <w:t xml:space="preserve">Para dar de baja o modificar un turno, el penitente seleccionará dicha opción en la aplicación web y ésta le </w:t>
+      </w:r>
+      <w:r>
+        <w:rPr>
+          <w:color w:val="000000" w:themeColor="text1"/>
+          <w:sz w:val="20"/>
+          <w:szCs w:val="20"/>
+          <w:lang w:val="es-AR"/>
+        </w:rPr>
+        <w:t>solicitará</w:t>
+      </w:r>
+      <w:r>
+        <w:rPr>
+          <w:color w:val="000000" w:themeColor="text1"/>
+          <w:sz w:val="20"/>
+          <w:szCs w:val="20"/>
+          <w:lang w:val="es-AR"/>
+        </w:rPr>
+        <w:t xml:space="preserve"> su mail, la aplicación enviará un correo el cual contiene una lista de </w:t>
+      </w:r>
+      <w:r>
+        <w:rPr>
+          <w:color w:val="000000" w:themeColor="text1"/>
+          <w:sz w:val="20"/>
+          <w:szCs w:val="20"/>
+          <w:lang w:val="es-AR"/>
+        </w:rPr>
+        <w:t>los turnos solicitados junto a botones que le permitirán realizar la operación realizada en una nueva pestaña de la página.</w:t>
+      </w:r>
+    </w:p>
+    <w:p>
+      <w:pPr>
+        <w:rPr>
+          <w:sz w:val="20"/>
+          <w:szCs w:val="20"/>
+          <w:lang w:val="es-AR"/>
+        </w:rPr>
+      </w:pPr>
+      <w:r>
+        <w:rPr>
+          <w:sz w:val="20"/>
+          <w:szCs w:val="20"/>
+          <w:lang w:val="es-AR"/>
+        </w:rPr>
+        <w:t xml:space="preserve">Cuando un sacerdote desea dar de baja un turno ingresa a la aplicación, abre la agenda selecciona un turno para eliminar, si desea puede añadir un comentario y confirma, la aplicación notificara al penitente </w:t>
+      </w:r>
+      <w:r>
+        <w:rPr>
+          <w:sz w:val="20"/>
+          <w:szCs w:val="20"/>
+          <w:lang w:val="es-AR"/>
+        </w:rPr>
+        <w:t>vía</w:t>
+      </w:r>
+      <w:r>
+        <w:rPr>
+          <w:sz w:val="20"/>
+          <w:szCs w:val="20"/>
+          <w:lang w:val="es-AR"/>
+        </w:rPr>
+        <w:t xml:space="preserve"> mail de la eliminación de turno con el comentario respectivo de ser el caso.</w:t>
+      </w:r>
+      <w:r>
+        <w:rPr>
+          <w:sz w:val="20"/>
+          <w:szCs w:val="20"/>
+          <w:lang w:val="es-AR"/>
+        </w:rPr>
+        <w:t xml:space="preserve"> </w:t>
+      </w:r>
+      <w:r>
+        <w:rPr>
+          <w:sz w:val="20"/>
+          <w:szCs w:val="20"/>
+          <w:lang w:val="es-AR"/>
+        </w:rPr>
+        <w:t xml:space="preserve">Un sacerdote podrá dar de baja a </w:t>
+      </w:r>
+      <w:proofErr w:type="gramStart"/>
+      <w:r>
+        <w:rPr>
+          <w:sz w:val="20"/>
+          <w:szCs w:val="20"/>
+          <w:lang w:val="es-AR"/>
+        </w:rPr>
+        <w:t>múltiples turno</w:t>
+      </w:r>
+      <w:proofErr w:type="gramEnd"/>
+      <w:r>
+        <w:rPr>
+          <w:sz w:val="20"/>
+          <w:szCs w:val="20"/>
+          <w:lang w:val="es-AR"/>
+        </w:rPr>
+        <w:t xml:space="preserve"> en una sola acción si así lo desea.</w:t>
+      </w:r>
+    </w:p>
+    <w:p>
+      <w:pPr>
+        <w:rPr>
+          <w:sz w:val="20"/>
+          <w:szCs w:val="20"/>
+          <w:lang w:val="es-AR"/>
+        </w:rPr>
+      </w:pPr>
+      <w:r>
+        <w:rPr>
+          <w:sz w:val="20"/>
+          <w:szCs w:val="20"/>
+          <w:lang w:val="es-AR"/>
+        </w:rPr>
+        <w:t xml:space="preserve">Los centros pueden estar en diferentes ciudades, un sacerdote puede atender en </w:t>
+      </w:r>
+      <w:r>
+        <w:rPr>
+          <w:sz w:val="20"/>
+          <w:szCs w:val="20"/>
+          <w:lang w:val="es-AR"/>
+        </w:rPr>
+        <w:t>más</w:t>
+      </w:r>
+      <w:r>
+        <w:rPr>
+          <w:sz w:val="20"/>
+          <w:szCs w:val="20"/>
+          <w:lang w:val="es-AR"/>
+        </w:rPr>
+        <w:t xml:space="preserve"> de una ciudad.</w:t>
+      </w:r>
+    </w:p>
+    <w:p>
+      <w:pPr>
+        <w:rPr>
+          <w:sz w:val="20"/>
+          <w:szCs w:val="20"/>
+          <w:lang w:val="es-AR"/>
+        </w:rPr>
+      </w:pPr>
+      <w:r>
+        <w:rPr>
+          <w:sz w:val="20"/>
+          <w:szCs w:val="20"/>
+          <w:lang w:val="es-AR"/>
+        </w:rPr>
+        <w:lastRenderedPageBreak/>
+        <w:t>La aplicación web deberá mostrar en primer lugar los centros de la ciudad en la que el penitente esta consultando por un turno, sin embargo, debe darse la posibilidad de seleccionar la ciudad en la que desee buscar el centro.</w:t>
+      </w:r>
+      <w:r>
+        <w:rPr>
+          <w:sz w:val="20"/>
+          <w:szCs w:val="20"/>
+          <w:lang w:val="es-AR"/>
+        </w:rPr>
+        <w:t xml:space="preserve"> </w:t>
+      </w:r>
+    </w:p>
+    <w:p>
+      <w:pPr>
+        <w:pStyle w:val="Ttulo2"/>
+        <w:rPr>
+          <w:lang w:val="es-AR"/>
+        </w:rPr>
+      </w:pPr>
+      <w:r>
+        <w:rPr>
+          <w:lang w:val="es-AR"/>
+        </w:rPr>
+        <w:t>Prototipo de la aplicación</w:t>
+      </w:r>
+    </w:p>
+    <w:p>
+      <w:pPr>
+        <w:rPr>
+          <w:lang w:val="es-AR"/>
+        </w:rPr>
+      </w:pPr>
       <w:bookmarkStart w:id="0" w:name="_GoBack"/>
       <w:bookmarkEnd w:id="0"/>
     </w:p>
     <w:p>
       <w:pPr>
         <w:rPr>
-          <w:sz w:val="20"/>
-          <w:szCs w:val="20"/>
-          <w:lang w:val="es-AR"/>
-        </w:rPr>
-      </w:pPr>
-      <w:r>
-        <w:rPr>
-          <w:sz w:val="20"/>
-          <w:szCs w:val="20"/>
-          <w:lang w:val="es-AR"/>
-        </w:rPr>
-        <w:t>La aplicación web notificara tanto al sacerdote como al penitente que se quiere confesar del horario y el lugar y le recordara cuando se acerque el momento.</w:t>
-      </w:r>
-    </w:p>
-    <w:p>
-      <w:pPr>
-        <w:rPr>
-          <w:sz w:val="20"/>
-          <w:szCs w:val="20"/>
-          <w:lang w:val="es-AR"/>
-        </w:rPr>
-      </w:pPr>
-      <w:r>
-        <w:rPr>
-          <w:sz w:val="20"/>
-          <w:szCs w:val="20"/>
-          <w:lang w:val="es-AR"/>
-        </w:rPr>
-        <w:t xml:space="preserve">El penitente no tendrá un usuario creado en la aplicación, solo deberá poner su mail cuando cree un turno. El sacerdote tendrá un usuario en la aplicación y se </w:t>
-      </w:r>
-      <w:r>
-        <w:rPr>
-          <w:sz w:val="20"/>
-          <w:szCs w:val="20"/>
-          <w:lang w:val="es-AR"/>
-        </w:rPr>
-        <w:t>registrará</w:t>
-      </w:r>
-      <w:r>
-        <w:rPr>
-          <w:sz w:val="20"/>
-          <w:szCs w:val="20"/>
-          <w:lang w:val="es-AR"/>
-        </w:rPr>
-        <w:t xml:space="preserve"> sus </w:t>
-      </w:r>
-      <w:r>
-        <w:rPr>
-          <w:sz w:val="20"/>
-          <w:szCs w:val="20"/>
-          <w:lang w:val="es-AR"/>
-        </w:rPr>
-        <w:t>horarios de</w:t>
-      </w:r>
-      <w:r>
-        <w:rPr>
-          <w:sz w:val="20"/>
-          <w:szCs w:val="20"/>
-          <w:lang w:val="es-AR"/>
-        </w:rPr>
-        <w:t xml:space="preserve"> atención y los centros en los que confiese.</w:t>
-      </w:r>
-      <w:r>
-        <w:rPr>
-          <w:sz w:val="20"/>
-          <w:szCs w:val="20"/>
-          <w:lang w:val="es-AR"/>
-        </w:rPr>
-        <w:t xml:space="preserve"> </w:t>
-      </w:r>
-    </w:p>
-    <w:p>
-      <w:pPr>
-        <w:ind w:left="1440" w:hanging="1440"/>
-        <w:rPr>
-          <w:color w:val="FF0000"/>
-          <w:sz w:val="20"/>
-          <w:szCs w:val="20"/>
-          <w:lang w:val="es-AR"/>
-        </w:rPr>
-      </w:pPr>
-      <w:r>
-        <w:rPr>
-          <w:sz w:val="20"/>
-          <w:szCs w:val="20"/>
-          <w:lang w:val="es-AR"/>
-        </w:rPr>
-        <w:t>Tanto el penitente como el sacerdote pueden eliminar</w:t>
-      </w:r>
-      <w:r>
-        <w:rPr>
-          <w:sz w:val="20"/>
-          <w:szCs w:val="20"/>
-          <w:lang w:val="es-AR"/>
-        </w:rPr>
-        <w:t xml:space="preserve"> turnos.</w:t>
-      </w:r>
-      <w:r>
-        <w:rPr>
-          <w:sz w:val="20"/>
-          <w:szCs w:val="20"/>
-          <w:lang w:val="es-AR"/>
-        </w:rPr>
-        <w:t xml:space="preserve"> </w:t>
-      </w:r>
-    </w:p>
-    <w:p>
-      <w:pPr>
-        <w:rPr>
-          <w:color w:val="FF0000"/>
-          <w:sz w:val="20"/>
-          <w:szCs w:val="20"/>
-          <w:lang w:val="es-AR"/>
-        </w:rPr>
-      </w:pPr>
-      <w:r>
-        <w:rPr>
-          <w:sz w:val="20"/>
-          <w:szCs w:val="20"/>
-          <w:lang w:val="es-AR"/>
-        </w:rPr>
-        <w:t>Para dar de baja un turno el penitente selecciona dicha opción cuando ingresa a la aplicación web y esta le solicitara su mail, la aplicación web le mostrar los turnos a los que esta anotado y el usuario seleccionara el turno que desea eliminar. La aplicación notificara esto al sacerdote correspondiente.</w:t>
-      </w:r>
-    </w:p>
-    <w:p>
-      <w:pPr>
-        <w:rPr>
-          <w:color w:val="000000" w:themeColor="text1"/>
-          <w:sz w:val="20"/>
-          <w:szCs w:val="20"/>
-          <w:lang w:val="es-AR"/>
-        </w:rPr>
-      </w:pPr>
-      <w:r>
-        <w:rPr>
-          <w:color w:val="000000" w:themeColor="text1"/>
-          <w:sz w:val="20"/>
-          <w:szCs w:val="20"/>
-          <w:lang w:val="es-AR"/>
-        </w:rPr>
-        <w:t xml:space="preserve">Para dar de baja o modificar un turno, el penitente seleccionará dicha opción en la aplicación web y ésta le </w:t>
-      </w:r>
-      <w:r>
-        <w:rPr>
-          <w:color w:val="000000" w:themeColor="text1"/>
-          <w:sz w:val="20"/>
-          <w:szCs w:val="20"/>
-          <w:lang w:val="es-AR"/>
-        </w:rPr>
-        <w:t>solicitará</w:t>
-      </w:r>
-      <w:r>
-        <w:rPr>
-          <w:color w:val="000000" w:themeColor="text1"/>
-          <w:sz w:val="20"/>
-          <w:szCs w:val="20"/>
-          <w:lang w:val="es-AR"/>
-        </w:rPr>
-        <w:t xml:space="preserve"> su mail, la aplicación enviará un correo el cual contiene una lista de </w:t>
-      </w:r>
-      <w:r>
-        <w:rPr>
-          <w:color w:val="000000" w:themeColor="text1"/>
-          <w:sz w:val="20"/>
-          <w:szCs w:val="20"/>
-          <w:lang w:val="es-AR"/>
-        </w:rPr>
-        <w:t>los turnos solicitados junto a botones que le permitirán realizar la operación realizada en una nueva pestaña de la página.</w:t>
-      </w:r>
-    </w:p>
-    <w:p>
-      <w:pPr>
-        <w:rPr>
-          <w:sz w:val="20"/>
-          <w:szCs w:val="20"/>
-          <w:lang w:val="es-AR"/>
-        </w:rPr>
-      </w:pPr>
-      <w:r>
-        <w:rPr>
-          <w:sz w:val="20"/>
-          <w:szCs w:val="20"/>
-          <w:lang w:val="es-AR"/>
-        </w:rPr>
-        <w:t xml:space="preserve">Cuando un sacerdote desea dar de baja un turno ingresa a la aplicación, abre la agenda selecciona un turno para eliminar, si desea puede añadir un comentario y confirma, la aplicación notificara al penitente </w:t>
-      </w:r>
-      <w:r>
-        <w:rPr>
-          <w:sz w:val="20"/>
-          <w:szCs w:val="20"/>
-          <w:lang w:val="es-AR"/>
-        </w:rPr>
-        <w:t>vía</w:t>
-      </w:r>
-      <w:r>
-        <w:rPr>
-          <w:sz w:val="20"/>
-          <w:szCs w:val="20"/>
-          <w:lang w:val="es-AR"/>
-        </w:rPr>
-        <w:t xml:space="preserve"> mail de la eliminación de turno con el comentario respectivo de ser el caso.</w:t>
-      </w:r>
-      <w:r>
-        <w:rPr>
-          <w:sz w:val="20"/>
-          <w:szCs w:val="20"/>
-          <w:lang w:val="es-AR"/>
-        </w:rPr>
-        <w:t xml:space="preserve"> </w:t>
-      </w:r>
-      <w:r>
-        <w:rPr>
-          <w:sz w:val="20"/>
-          <w:szCs w:val="20"/>
-          <w:lang w:val="es-AR"/>
-        </w:rPr>
-        <w:t xml:space="preserve">Un sacerdote podrá dar de baja a </w:t>
-      </w:r>
-      <w:proofErr w:type="gramStart"/>
-      <w:r>
-        <w:rPr>
-          <w:sz w:val="20"/>
-          <w:szCs w:val="20"/>
-          <w:lang w:val="es-AR"/>
-        </w:rPr>
-        <w:t>múltiples turno</w:t>
-      </w:r>
-      <w:proofErr w:type="gramEnd"/>
-      <w:r>
-        <w:rPr>
-          <w:sz w:val="20"/>
-          <w:szCs w:val="20"/>
-          <w:lang w:val="es-AR"/>
-        </w:rPr>
-        <w:t xml:space="preserve"> en una sola acción si así lo desea.</w:t>
-      </w:r>
-    </w:p>
-    <w:p>
-      <w:pPr>
-        <w:rPr>
-          <w:sz w:val="20"/>
-          <w:szCs w:val="20"/>
-          <w:lang w:val="es-AR"/>
-        </w:rPr>
-      </w:pPr>
-      <w:r>
-        <w:rPr>
-          <w:sz w:val="20"/>
-          <w:szCs w:val="20"/>
-          <w:lang w:val="es-AR"/>
-        </w:rPr>
-        <w:t xml:space="preserve">Los centros pueden estar en diferentes ciudades, un sacerdote puede atender en </w:t>
-      </w:r>
-      <w:r>
-        <w:rPr>
-          <w:sz w:val="20"/>
-          <w:szCs w:val="20"/>
-          <w:lang w:val="es-AR"/>
-        </w:rPr>
-        <w:t>más</w:t>
-      </w:r>
-      <w:r>
-        <w:rPr>
-          <w:sz w:val="20"/>
-          <w:szCs w:val="20"/>
-          <w:lang w:val="es-AR"/>
-        </w:rPr>
-        <w:t xml:space="preserve"> de una ciudad.</w:t>
-      </w:r>
-    </w:p>
-    <w:p>
-      <w:pPr>
-        <w:rPr>
-          <w:sz w:val="20"/>
-          <w:szCs w:val="20"/>
-          <w:lang w:val="es-AR"/>
-        </w:rPr>
-      </w:pPr>
-      <w:r>
-        <w:rPr>
-          <w:sz w:val="20"/>
-          <w:szCs w:val="20"/>
-          <w:lang w:val="es-AR"/>
-        </w:rPr>
-        <w:lastRenderedPageBreak/>
-        <w:t>La aplicación web deberá mostrar en primer lugar los centros de la ciudad en la que el penitente esta consultando por un turno, sin embargo, debe darse la posibilidad de seleccionar la ciudad en la que desee buscar el centro.</w:t>
-      </w:r>
-      <w:r>
-        <w:rPr>
-          <w:sz w:val="20"/>
-          <w:szCs w:val="20"/>
-          <w:lang w:val="es-AR"/>
-        </w:rPr>
-        <w:t xml:space="preserve"> </w:t>
+          <w:lang w:val="es-AR"/>
+        </w:rPr>
+      </w:pPr>
+      <w:r>
+        <w:rPr>
+          <w:lang w:val="es-AR"/>
+        </w:rPr>
+        <w:t>El prototipo de la aplicación para el penitente se encuentra disponible en:</w:t>
+      </w:r>
+    </w:p>
+    <w:p>
+      <w:pPr>
+        <w:rPr>
+          <w:lang w:val="es-AR"/>
+        </w:rPr>
+      </w:pPr>
+      <w:hyperlink r:id="rId5" w:history="1">
+        <w:r>
+          <w:rPr>
+            <w:rStyle w:val="Hipervnculo"/>
+            <w:lang w:val="es-AR"/>
+          </w:rPr>
+          <w:t>https://hzh8aw.axshare.com</w:t>
+        </w:r>
+      </w:hyperlink>
+    </w:p>
+    <w:p>
+      <w:pPr>
+        <w:rPr>
+          <w:u w:val="single"/>
+          <w:lang w:val="es-AR"/>
+        </w:rPr>
+      </w:pPr>
+      <w:r>
+        <w:rPr>
+          <w:lang w:val="es-AR"/>
+        </w:rPr>
+        <w:t xml:space="preserve">Es un prototipo hecho en </w:t>
+      </w:r>
+      <w:proofErr w:type="spellStart"/>
+      <w:r>
+        <w:rPr>
+          <w:lang w:val="es-AR"/>
+        </w:rPr>
+        <w:t>Axure</w:t>
+      </w:r>
+      <w:proofErr w:type="spellEnd"/>
+      <w:r>
+        <w:rPr>
+          <w:lang w:val="es-AR"/>
+        </w:rPr>
+        <w:t xml:space="preserve"> RP 8, todo el contenido es a modo de ejemplo, se puede interactuar con el sacerdote Alfredo Lozada y el centro universitario litoral.  La idea es usar este prototipo también para validar requerimientos con los clientes.</w:t>
       </w:r>
     </w:p>
     <w:p>
@@ -652,7 +730,7 @@
 </file>
 
 <file path=word/numbering.xml><?xml version="1.0" encoding="utf-8"?>
-<w:numbering xmlns:wpc="http://schemas.microsoft.com/office/word/2010/wordprocessingCanvas" xmlns:cx="http://schemas.microsoft.com/office/drawing/2014/chartex" xmlns:mc="http://schemas.openxmlformats.org/markup-compatibility/2006" xmlns:o="urn:schemas-microsoft-com:office:office" xmlns:r="http://schemas.openxmlformats.org/officeDocument/2006/relationships" xmlns:m="http://schemas.openxmlformats.org/officeDocument/2006/math" xmlns:v="urn:schemas-microsoft-com:vml" xmlns:wp14="http://schemas.microsoft.com/office/word/2010/wordprocessingDrawing" xmlns:wp="http://schemas.openxmlformats.org/drawingml/2006/wordprocessingDrawing" xmlns:w10="urn:schemas-microsoft-com:office:word" xmlns:w="http://schemas.openxmlformats.org/wordprocessingml/2006/main" xmlns:w14="http://schemas.microsoft.com/office/word/2010/wordml" xmlns:w15="http://schemas.microsoft.com/office/word/2012/wordml" xmlns:w16se="http://schemas.microsoft.com/office/word/2015/wordml/symex" xmlns:wpg="http://schemas.microsoft.com/office/word/2010/wordprocessingGroup" xmlns:wpi="http://schemas.microsoft.com/office/word/2010/wordprocessingInk" xmlns:wne="http://schemas.microsoft.com/office/word/2006/wordml" xmlns:wps="http://schemas.microsoft.com/office/word/2010/wordprocessingShape" mc:Ignorable="w14 w15 w16se wp14">
+<w:numbering xmlns:wpc="http://schemas.microsoft.com/office/word/2010/wordprocessingCanvas" xmlns:cx="http://schemas.microsoft.com/office/drawing/2014/chartex" xmlns:cx1="http://schemas.microsoft.com/office/drawing/2015/9/8/chartex" xmlns:cx2="http://schemas.microsoft.com/office/drawing/2015/10/21/chartex" xmlns:cx3="http://schemas.microsoft.com/office/drawing/2016/5/9/chartex" xmlns:cx4="http://schemas.microsoft.com/office/drawing/2016/5/10/chartex" xmlns:cx5="http://schemas.microsoft.com/office/drawing/2016/5/11/chartex" xmlns:cx6="http://schemas.microsoft.com/office/drawing/2016/5/12/chartex" xmlns:cx7="http://schemas.microsoft.com/office/drawing/2016/5/13/chartex" xmlns:cx8="http://schemas.microsoft.com/office/drawing/2016/5/14/chartex" xmlns:mc="http://schemas.openxmlformats.org/markup-compatibility/2006" xmlns:aink="http://schemas.microsoft.com/office/drawing/2016/ink" xmlns:am3d="http://schemas.microsoft.com/office/drawing/2017/model3d" xmlns:o="urn:schemas-microsoft-com:office:office" xmlns:r="http://schemas.openxmlformats.org/officeDocument/2006/relationships" xmlns:m="http://schemas.openxmlformats.org/officeDocument/2006/math" xmlns:v="urn:schemas-microsoft-com:vml" xmlns:wp14="http://schemas.microsoft.com/office/word/2010/wordprocessingDrawing" xmlns:wp="http://schemas.openxmlformats.org/drawingml/2006/wordprocessingDrawing" xmlns:w10="urn:schemas-microsoft-com:office:word" xmlns:w="http://schemas.openxmlformats.org/wordprocessingml/2006/main" xmlns:w14="http://schemas.microsoft.com/office/word/2010/wordml" xmlns:w15="http://schemas.microsoft.com/office/word/2012/wordml" xmlns:w16cid="http://schemas.microsoft.com/office/word/2016/wordml/cid" xmlns:w16se="http://schemas.microsoft.com/office/word/2015/wordml/symex" xmlns:wpg="http://schemas.microsoft.com/office/word/2010/wordprocessingGroup" xmlns:wpi="http://schemas.microsoft.com/office/word/2010/wordprocessingInk" xmlns:wne="http://schemas.microsoft.com/office/word/2006/wordml" xmlns:wps="http://schemas.microsoft.com/office/word/2010/wordprocessingShape" mc:Ignorable="w14 w15 w16se w16cid wp14">
   <w:abstractNum w:abstractNumId="0" w15:restartNumberingAfterBreak="0">
     <w:nsid w:val="0B225B83"/>
     <w:multiLevelType w:val="hybridMultilevel"/>
@@ -773,7 +851,7 @@
 </file>
 
 <file path=word/styles.xml><?xml version="1.0" encoding="utf-8"?>
-<w:styles xmlns:mc="http://schemas.openxmlformats.org/markup-compatibility/2006" xmlns:r="http://schemas.openxmlformats.org/officeDocument/2006/relationships" xmlns:w="http://schemas.openxmlformats.org/wordprocessingml/2006/main" xmlns:w14="http://schemas.microsoft.com/office/word/2010/wordml" xmlns:w15="http://schemas.microsoft.com/office/word/2012/wordml" xmlns:w16se="http://schemas.microsoft.com/office/word/2015/wordml/symex" mc:Ignorable="w14 w15 w16se">
+<w:styles xmlns:mc="http://schemas.openxmlformats.org/markup-compatibility/2006" xmlns:r="http://schemas.openxmlformats.org/officeDocument/2006/relationships" xmlns:w="http://schemas.openxmlformats.org/wordprocessingml/2006/main" xmlns:w14="http://schemas.microsoft.com/office/word/2010/wordml" xmlns:w15="http://schemas.microsoft.com/office/word/2012/wordml" xmlns:w16cid="http://schemas.microsoft.com/office/word/2016/wordml/cid" xmlns:w16se="http://schemas.microsoft.com/office/word/2015/wordml/symex" mc:Ignorable="w14 w15 w16se w16cid">
   <w:docDefaults>
     <w:rPrDefault>
       <w:rPr>
@@ -785,7 +863,7 @@
     </w:rPrDefault>
     <w:pPrDefault/>
   </w:docDefaults>
-  <w:latentStyles w:defLockedState="0" w:defUIPriority="99" w:defSemiHidden="0" w:defUnhideWhenUsed="0" w:defQFormat="0" w:count="371">
+  <w:latentStyles w:defLockedState="0" w:defUIPriority="99" w:defSemiHidden="0" w:defUnhideWhenUsed="0" w:defQFormat="0" w:count="377">
     <w:lsdException w:name="Normal" w:uiPriority="0" w:qFormat="1"/>
     <w:lsdException w:name="heading 1" w:uiPriority="9" w:qFormat="1"/>
     <w:lsdException w:name="heading 2" w:semiHidden="1" w:uiPriority="9" w:unhideWhenUsed="1" w:qFormat="1"/>
@@ -933,11 +1011,8 @@
     <w:lsdException w:name="Table 3D effects 3" w:semiHidden="1" w:unhideWhenUsed="1"/>
     <w:lsdException w:name="Table Contemporary" w:semiHidden="1" w:unhideWhenUsed="1"/>
     <w:lsdException w:name="Table Elegant" w:semiHidden="1" w:unhideWhenUsed="1"/>
-    <w:lsdException w:name="Table Professional" w:semiHidden="1" w:unhideWhenUsed="1"/>
     <w:lsdException w:name="Table Subtle 1" w:semiHidden="1" w:unhideWhenUsed="1"/>
     <w:lsdException w:name="Table Subtle 2" w:semiHidden="1" w:unhideWhenUsed="1"/>
-    <w:lsdException w:name="Table Web 1" w:semiHidden="1" w:unhideWhenUsed="1"/>
-    <w:lsdException w:name="Table Web 2" w:semiHidden="1" w:unhideWhenUsed="1"/>
     <w:lsdException w:name="Table Web 3" w:semiHidden="1" w:unhideWhenUsed="1"/>
     <w:lsdException w:name="Balloon Text" w:semiHidden="1" w:unhideWhenUsed="1"/>
     <w:lsdException w:name="Table Grid" w:uiPriority="39"/>
@@ -1157,6 +1232,12 @@
     <w:lsdException w:name="List Table 5 Dark Accent 6" w:uiPriority="50"/>
     <w:lsdException w:name="List Table 6 Colorful Accent 6" w:uiPriority="51"/>
     <w:lsdException w:name="List Table 7 Colorful Accent 6" w:uiPriority="52"/>
+    <w:lsdException w:name="Mention" w:semiHidden="1" w:unhideWhenUsed="1"/>
+    <w:lsdException w:name="Smart Hyperlink" w:semiHidden="1" w:unhideWhenUsed="1"/>
+    <w:lsdException w:name="Hashtag" w:semiHidden="1" w:unhideWhenUsed="1"/>
+    <w:lsdException w:name="Unresolved Mention" w:semiHidden="1" w:unhideWhenUsed="1"/>
+    <w:lsdException w:name="Smart Link" w:semiHidden="1" w:unhideWhenUsed="1"/>
+    <w:lsdException w:name="Smart Link Error" w:semiHidden="1" w:unhideWhenUsed="1"/>
   </w:latentStyles>
   <w:style w:type="paragraph" w:default="1" w:styleId="Normal">
     <w:name w:val="Normal"/>
@@ -1184,6 +1265,29 @@
       <w:color w:val="2F5496" w:themeColor="accent1" w:themeShade="BF"/>
       <w:sz w:val="32"/>
       <w:szCs w:val="32"/>
+    </w:rPr>
+  </w:style>
+  <w:style w:type="paragraph" w:styleId="Ttulo2">
+    <w:name w:val="heading 2"/>
+    <w:basedOn w:val="Normal"/>
+    <w:next w:val="Normal"/>
+    <w:link w:val="Ttulo2Car"/>
+    <w:uiPriority w:val="9"/>
+    <w:semiHidden/>
+    <w:unhideWhenUsed/>
+    <w:qFormat/>
+    <w:rsid w:val="00062E9B"/>
+    <w:pPr>
+      <w:keepNext/>
+      <w:keepLines/>
+      <w:spacing w:before="40" w:after="0" w:line="256" w:lineRule="auto"/>
+      <w:outlineLvl w:val="1"/>
+    </w:pPr>
+    <w:rPr>
+      <w:rFonts w:asciiTheme="majorHAnsi" w:eastAsiaTheme="majorEastAsia" w:hAnsiTheme="majorHAnsi" w:cstheme="majorBidi"/>
+      <w:color w:val="2F5496" w:themeColor="accent1" w:themeShade="BF"/>
+      <w:sz w:val="26"/>
+      <w:szCs w:val="26"/>
     </w:rPr>
   </w:style>
   <w:style w:type="character" w:default="1" w:styleId="Fuentedeprrafopredeter">
@@ -1293,6 +1397,32 @@
       <w:ind w:left="720"/>
       <w:contextualSpacing/>
     </w:pPr>
+  </w:style>
+  <w:style w:type="character" w:customStyle="1" w:styleId="Ttulo2Car">
+    <w:name w:val="Título 2 Car"/>
+    <w:basedOn w:val="Fuentedeprrafopredeter"/>
+    <w:link w:val="Ttulo2"/>
+    <w:uiPriority w:val="9"/>
+    <w:semiHidden/>
+    <w:rsid w:val="00062E9B"/>
+    <w:rPr>
+      <w:rFonts w:asciiTheme="majorHAnsi" w:eastAsiaTheme="majorEastAsia" w:hAnsiTheme="majorHAnsi" w:cstheme="majorBidi"/>
+      <w:color w:val="2F5496" w:themeColor="accent1" w:themeShade="BF"/>
+      <w:sz w:val="26"/>
+      <w:szCs w:val="26"/>
+    </w:rPr>
+  </w:style>
+  <w:style w:type="character" w:styleId="Hipervnculo">
+    <w:name w:val="Hyperlink"/>
+    <w:basedOn w:val="Fuentedeprrafopredeter"/>
+    <w:uiPriority w:val="99"/>
+    <w:semiHidden/>
+    <w:unhideWhenUsed/>
+    <w:rsid w:val="00062E9B"/>
+    <w:rPr>
+      <w:color w:val="0563C1" w:themeColor="hyperlink"/>
+      <w:u w:val="single"/>
+    </w:rPr>
   </w:style>
 </w:styles>
 </file>

</xml_diff>